<commit_message>
checking in audio_analysis_for_n00bz for now. May work on something else first
</commit_message>
<xml_diff>
--- a/audio_analysis_for_n00bz/outline.docx
+++ b/audio_analysis_for_n00bz/outline.docx
@@ -2,6 +2,14 @@
 <file path=word/document.xml><?xml version="1.0" encoding="utf-8"?>
 <w:document xmlns:wpc="http://schemas.microsoft.com/office/word/2010/wordprocessingCanvas" xmlns:cx="http://schemas.microsoft.com/office/drawing/2014/chartex" xmlns:cx1="http://schemas.microsoft.com/office/drawing/2015/9/8/chartex" xmlns:cx2="http://schemas.microsoft.com/office/drawing/2015/10/21/chartex" xmlns:cx3="http://schemas.microsoft.com/office/drawing/2016/5/9/chartex" xmlns:cx4="http://schemas.microsoft.com/office/drawing/2016/5/10/chartex" xmlns:cx5="http://schemas.microsoft.com/office/drawing/2016/5/11/chartex" xmlns:cx6="http://schemas.microsoft.com/office/drawing/2016/5/12/chartex" xmlns:cx7="http://schemas.microsoft.com/office/drawing/2016/5/13/chartex" xmlns:cx8="http://schemas.microsoft.com/office/drawing/2016/5/14/chartex" xmlns:mc="http://schemas.openxmlformats.org/markup-compatibility/2006" xmlns:aink="http://schemas.microsoft.com/office/drawing/2016/ink" xmlns:am3d="http://schemas.microsoft.com/office/drawing/2017/model3d" xmlns:o="urn:schemas-microsoft-com:office:office" xmlns:r="http://schemas.openxmlformats.org/officeDocument/2006/relationships" xmlns:m="http://schemas.openxmlformats.org/officeDocument/2006/math" xmlns:v="urn:schemas-microsoft-com:vml" xmlns:wp14="http://schemas.microsoft.com/office/word/2010/wordprocessingDrawing" xmlns:wp="http://schemas.openxmlformats.org/drawingml/2006/wordprocessingDrawing" xmlns:w10="urn:schemas-microsoft-com:office:word" xmlns:w="http://schemas.openxmlformats.org/wordprocessingml/2006/main" xmlns:w14="http://schemas.microsoft.com/office/word/2010/wordml" xmlns:w15="http://schemas.microsoft.com/office/word/2012/wordml" xmlns:w16cex="http://schemas.microsoft.com/office/word/2018/wordml/cex" xmlns:w16cid="http://schemas.microsoft.com/office/word/2016/wordml/cid" xmlns:w16="http://schemas.microsoft.com/office/word/2018/wordml" xmlns:w16sdtdh="http://schemas.microsoft.com/office/word/2020/wordml/sdtdatahash" xmlns:w16se="http://schemas.microsoft.com/office/word/2015/wordml/symex" xmlns:wpg="http://schemas.microsoft.com/office/word/2010/wordprocessingGroup" xmlns:wpi="http://schemas.microsoft.com/office/word/2010/wordprocessingInk" xmlns:wne="http://schemas.microsoft.com/office/word/2006/wordml" xmlns:wps="http://schemas.microsoft.com/office/word/2010/wordprocessingShape" mc:Ignorable="w14 w15 w16se w16cid w16 w16cex w16sdtdh wp14">
   <w:body>
+    <w:p>
+      <w:pPr>
+        <w:ind w:left="720" w:hanging="360"/>
+      </w:pPr>
+      <w:r>
+        <w:t>[OUTDATED]</w:t>
+      </w:r>
+    </w:p>
     <w:p>
       <w:pPr>
         <w:pStyle w:val="ListParagraph"/>
@@ -22,8 +30,13 @@
           <w:numId w:val="1"/>
         </w:numPr>
       </w:pPr>
+      <w:proofErr w:type="gramStart"/>
       <w:r>
-        <w:t>So this is audio analysis for n00bs. And who better to teach than a prior noob</w:t>
+        <w:t>So</w:t>
+      </w:r>
+      <w:proofErr w:type="gramEnd"/>
+      <w:r>
+        <w:t xml:space="preserve"> this is audio analysis for n00bs. And who better to teach than a prior noob</w:t>
       </w:r>
     </w:p>
     <w:p>
@@ -118,9 +131,11 @@
           <w:numId w:val="1"/>
         </w:numPr>
       </w:pPr>
+      <w:proofErr w:type="spellStart"/>
       <w:r>
         <w:t>Youtube</w:t>
       </w:r>
+      <w:proofErr w:type="spellEnd"/>
     </w:p>
     <w:p>
       <w:pPr>
@@ -179,6 +194,2734 @@
         </w:numPr>
       </w:pPr>
       <w:r>
+        <w:t>Libraries</w:t>
+      </w:r>
+    </w:p>
+    <w:p>
+      <w:pPr>
+        <w:pStyle w:val="ListParagraph"/>
+        <w:numPr>
+          <w:ilvl w:val="2"/>
+          <w:numId w:val="1"/>
+        </w:numPr>
+      </w:pPr>
+      <w:r>
+        <w:t xml:space="preserve">Mingus and </w:t>
+      </w:r>
+      <w:proofErr w:type="spellStart"/>
+      <w:r>
+        <w:t>fluidsynth</w:t>
+      </w:r>
+      <w:proofErr w:type="spellEnd"/>
+      <w:r>
+        <w:t xml:space="preserve"> looks best on tabs and stuff</w:t>
+      </w:r>
+    </w:p>
+    <w:p>
+      <w:pPr>
+        <w:pStyle w:val="ListParagraph"/>
+        <w:numPr>
+          <w:ilvl w:val="2"/>
+          <w:numId w:val="1"/>
+        </w:numPr>
+      </w:pPr>
+      <w:proofErr w:type="gramStart"/>
+      <w:r>
+        <w:t>Actually</w:t>
+      </w:r>
+      <w:proofErr w:type="gramEnd"/>
+      <w:r>
+        <w:t xml:space="preserve"> doing music ML seems like a green field</w:t>
+      </w:r>
+    </w:p>
+    <w:p>
+      <w:pPr>
+        <w:pStyle w:val="ListParagraph"/>
+        <w:numPr>
+          <w:ilvl w:val="1"/>
+          <w:numId w:val="1"/>
+        </w:numPr>
+      </w:pPr>
+      <w:r>
+        <w:t>Notes</w:t>
+      </w:r>
+    </w:p>
+    <w:p>
+      <w:pPr>
+        <w:pStyle w:val="ListParagraph"/>
+        <w:numPr>
+          <w:ilvl w:val="2"/>
+          <w:numId w:val="1"/>
+        </w:numPr>
+      </w:pPr>
+      <w:r>
+        <w:t xml:space="preserve">There’s a deep connection between language and music. Just look at this </w:t>
+      </w:r>
+      <w:proofErr w:type="spellStart"/>
+      <w:r>
+        <w:t>blak</w:t>
+      </w:r>
+      <w:proofErr w:type="spellEnd"/>
+      <w:r>
+        <w:t xml:space="preserve"> file format and things will spin</w:t>
+      </w:r>
+    </w:p>
+    <w:tbl>
+      <w:tblPr>
+        <w:tblW w:w="0" w:type="auto"/>
+        <w:shd w:val="clear" w:color="auto" w:fill="FFFFFF"/>
+        <w:tblCellMar>
+          <w:top w:w="15" w:type="dxa"/>
+          <w:left w:w="15" w:type="dxa"/>
+          <w:bottom w:w="15" w:type="dxa"/>
+          <w:right w:w="15" w:type="dxa"/>
+        </w:tblCellMar>
+        <w:tblLook w:val="04A0" w:firstRow="1" w:lastRow="0" w:firstColumn="1" w:lastColumn="0" w:noHBand="0" w:noVBand="1"/>
+      </w:tblPr>
+      <w:tblGrid>
+        <w:gridCol w:w="750"/>
+        <w:gridCol w:w="3368"/>
+      </w:tblGrid>
+      <w:tr>
+        <w:trPr>
+          <w:gridAfter w:val="1"/>
+        </w:trPr>
+        <w:tc>
+          <w:tcPr>
+            <w:tcW w:w="0" w:type="auto"/>
+            <w:shd w:val="clear" w:color="auto" w:fill="FFFFFF"/>
+            <w:tcMar>
+              <w:top w:w="0" w:type="dxa"/>
+              <w:left w:w="150" w:type="dxa"/>
+              <w:bottom w:w="0" w:type="dxa"/>
+              <w:right w:w="150" w:type="dxa"/>
+            </w:tcMar>
+            <w:hideMark/>
+          </w:tcPr>
+          <w:p>
+            <w:pPr>
+              <w:spacing w:after="0" w:line="300" w:lineRule="atLeast"/>
+              <w:rPr>
+                <w:rFonts w:ascii="Consolas" w:eastAsia="Times New Roman" w:hAnsi="Consolas" w:cs="Segoe UI"/>
+                <w:color w:val="24292F"/>
+                <w:sz w:val="18"/>
+                <w:szCs w:val="18"/>
+              </w:rPr>
+            </w:pPr>
+            <w:r>
+              <w:rPr>
+                <w:rFonts w:ascii="Consolas" w:eastAsia="Times New Roman" w:hAnsi="Consolas" w:cs="Segoe UI"/>
+                <w:color w:val="24292F"/>
+                <w:sz w:val="18"/>
+                <w:szCs w:val="18"/>
+              </w:rPr>
+              <w:t>bpm: 120</w:t>
+            </w:r>
+          </w:p>
+        </w:tc>
+      </w:tr>
+      <w:tr>
+        <w:tc>
+          <w:tcPr>
+            <w:tcW w:w="750" w:type="dxa"/>
+            <w:shd w:val="clear" w:color="auto" w:fill="auto"/>
+            <w:noWrap/>
+            <w:tcMar>
+              <w:top w:w="0" w:type="dxa"/>
+              <w:left w:w="150" w:type="dxa"/>
+              <w:bottom w:w="0" w:type="dxa"/>
+              <w:right w:w="150" w:type="dxa"/>
+            </w:tcMar>
+            <w:hideMark/>
+          </w:tcPr>
+          <w:p>
+            <w:pPr>
+              <w:spacing w:after="0" w:line="300" w:lineRule="atLeast"/>
+              <w:rPr>
+                <w:rFonts w:ascii="Consolas" w:eastAsia="Times New Roman" w:hAnsi="Consolas" w:cs="Segoe UI"/>
+                <w:color w:val="24292F"/>
+                <w:sz w:val="18"/>
+                <w:szCs w:val="18"/>
+              </w:rPr>
+            </w:pPr>
+          </w:p>
+        </w:tc>
+        <w:tc>
+          <w:tcPr>
+            <w:tcW w:w="0" w:type="auto"/>
+            <w:shd w:val="clear" w:color="auto" w:fill="auto"/>
+            <w:tcMar>
+              <w:top w:w="0" w:type="dxa"/>
+              <w:left w:w="150" w:type="dxa"/>
+              <w:bottom w:w="0" w:type="dxa"/>
+              <w:right w:w="150" w:type="dxa"/>
+            </w:tcMar>
+            <w:hideMark/>
+          </w:tcPr>
+          <w:p>
+            <w:pPr>
+              <w:spacing w:after="0" w:line="300" w:lineRule="atLeast"/>
+              <w:rPr>
+                <w:rFonts w:ascii="Consolas" w:eastAsia="Times New Roman" w:hAnsi="Consolas" w:cs="Segoe UI"/>
+                <w:color w:val="24292F"/>
+                <w:sz w:val="18"/>
+                <w:szCs w:val="18"/>
+              </w:rPr>
+            </w:pPr>
+          </w:p>
+          <w:p>
+            <w:pPr>
+              <w:spacing w:after="0" w:line="300" w:lineRule="atLeast"/>
+              <w:jc w:val="right"/>
+              <w:rPr>
+                <w:rFonts w:ascii="Times New Roman" w:eastAsia="Times New Roman" w:hAnsi="Times New Roman" w:cs="Times New Roman"/>
+                <w:sz w:val="20"/>
+                <w:szCs w:val="20"/>
+              </w:rPr>
+            </w:pPr>
+          </w:p>
+        </w:tc>
+      </w:tr>
+      <w:tr>
+        <w:tc>
+          <w:tcPr>
+            <w:tcW w:w="750" w:type="dxa"/>
+            <w:shd w:val="clear" w:color="auto" w:fill="FFFFFF"/>
+            <w:noWrap/>
+            <w:tcMar>
+              <w:top w:w="0" w:type="dxa"/>
+              <w:left w:w="150" w:type="dxa"/>
+              <w:bottom w:w="0" w:type="dxa"/>
+              <w:right w:w="150" w:type="dxa"/>
+            </w:tcMar>
+            <w:hideMark/>
+          </w:tcPr>
+          <w:p>
+            <w:pPr>
+              <w:spacing w:after="0" w:line="300" w:lineRule="atLeast"/>
+              <w:rPr>
+                <w:rFonts w:ascii="Times New Roman" w:eastAsia="Times New Roman" w:hAnsi="Times New Roman" w:cs="Times New Roman"/>
+                <w:sz w:val="20"/>
+                <w:szCs w:val="20"/>
+              </w:rPr>
+            </w:pPr>
+          </w:p>
+        </w:tc>
+        <w:tc>
+          <w:tcPr>
+            <w:tcW w:w="0" w:type="auto"/>
+            <w:shd w:val="clear" w:color="auto" w:fill="FFFFFF"/>
+            <w:tcMar>
+              <w:top w:w="0" w:type="dxa"/>
+              <w:left w:w="150" w:type="dxa"/>
+              <w:bottom w:w="0" w:type="dxa"/>
+              <w:right w:w="150" w:type="dxa"/>
+            </w:tcMar>
+            <w:hideMark/>
+          </w:tcPr>
+          <w:p>
+            <w:pPr>
+              <w:spacing w:after="0" w:line="300" w:lineRule="atLeast"/>
+              <w:rPr>
+                <w:rFonts w:ascii="Consolas" w:eastAsia="Times New Roman" w:hAnsi="Consolas" w:cs="Segoe UI"/>
+                <w:color w:val="24292F"/>
+                <w:sz w:val="18"/>
+                <w:szCs w:val="18"/>
+              </w:rPr>
+            </w:pPr>
+            <w:r>
+              <w:rPr>
+                <w:rFonts w:ascii="Consolas" w:eastAsia="Times New Roman" w:hAnsi="Consolas" w:cs="Segoe UI"/>
+                <w:color w:val="24292F"/>
+                <w:sz w:val="18"/>
+                <w:szCs w:val="18"/>
+              </w:rPr>
+              <w:t>resolution: 12</w:t>
+            </w:r>
+          </w:p>
+        </w:tc>
+      </w:tr>
+      <w:tr>
+        <w:tc>
+          <w:tcPr>
+            <w:tcW w:w="750" w:type="dxa"/>
+            <w:shd w:val="clear" w:color="auto" w:fill="auto"/>
+            <w:noWrap/>
+            <w:tcMar>
+              <w:top w:w="0" w:type="dxa"/>
+              <w:left w:w="150" w:type="dxa"/>
+              <w:bottom w:w="0" w:type="dxa"/>
+              <w:right w:w="150" w:type="dxa"/>
+            </w:tcMar>
+            <w:hideMark/>
+          </w:tcPr>
+          <w:p>
+            <w:pPr>
+              <w:spacing w:after="0" w:line="300" w:lineRule="atLeast"/>
+              <w:rPr>
+                <w:rFonts w:ascii="Consolas" w:eastAsia="Times New Roman" w:hAnsi="Consolas" w:cs="Segoe UI"/>
+                <w:color w:val="24292F"/>
+                <w:sz w:val="18"/>
+                <w:szCs w:val="18"/>
+              </w:rPr>
+            </w:pPr>
+          </w:p>
+        </w:tc>
+        <w:tc>
+          <w:tcPr>
+            <w:tcW w:w="0" w:type="auto"/>
+            <w:shd w:val="clear" w:color="auto" w:fill="auto"/>
+            <w:tcMar>
+              <w:top w:w="0" w:type="dxa"/>
+              <w:left w:w="150" w:type="dxa"/>
+              <w:bottom w:w="0" w:type="dxa"/>
+              <w:right w:w="150" w:type="dxa"/>
+            </w:tcMar>
+            <w:hideMark/>
+          </w:tcPr>
+          <w:p>
+            <w:pPr>
+              <w:spacing w:after="0" w:line="300" w:lineRule="atLeast"/>
+              <w:rPr>
+                <w:rFonts w:ascii="Consolas" w:eastAsia="Times New Roman" w:hAnsi="Consolas" w:cs="Segoe UI"/>
+                <w:color w:val="24292F"/>
+                <w:sz w:val="18"/>
+                <w:szCs w:val="18"/>
+              </w:rPr>
+            </w:pPr>
+          </w:p>
+          <w:p>
+            <w:pPr>
+              <w:spacing w:after="0" w:line="300" w:lineRule="atLeast"/>
+              <w:jc w:val="right"/>
+              <w:rPr>
+                <w:rFonts w:ascii="Times New Roman" w:eastAsia="Times New Roman" w:hAnsi="Times New Roman" w:cs="Times New Roman"/>
+                <w:sz w:val="20"/>
+                <w:szCs w:val="20"/>
+              </w:rPr>
+            </w:pPr>
+          </w:p>
+        </w:tc>
+      </w:tr>
+      <w:tr>
+        <w:tc>
+          <w:tcPr>
+            <w:tcW w:w="750" w:type="dxa"/>
+            <w:shd w:val="clear" w:color="auto" w:fill="FFFFFF"/>
+            <w:noWrap/>
+            <w:tcMar>
+              <w:top w:w="0" w:type="dxa"/>
+              <w:left w:w="150" w:type="dxa"/>
+              <w:bottom w:w="0" w:type="dxa"/>
+              <w:right w:w="150" w:type="dxa"/>
+            </w:tcMar>
+            <w:hideMark/>
+          </w:tcPr>
+          <w:p>
+            <w:pPr>
+              <w:spacing w:after="0" w:line="300" w:lineRule="atLeast"/>
+              <w:rPr>
+                <w:rFonts w:ascii="Times New Roman" w:eastAsia="Times New Roman" w:hAnsi="Times New Roman" w:cs="Times New Roman"/>
+                <w:sz w:val="20"/>
+                <w:szCs w:val="20"/>
+              </w:rPr>
+            </w:pPr>
+          </w:p>
+        </w:tc>
+        <w:tc>
+          <w:tcPr>
+            <w:tcW w:w="0" w:type="auto"/>
+            <w:shd w:val="clear" w:color="auto" w:fill="FFFFFF"/>
+            <w:tcMar>
+              <w:top w:w="0" w:type="dxa"/>
+              <w:left w:w="150" w:type="dxa"/>
+              <w:bottom w:w="0" w:type="dxa"/>
+              <w:right w:w="150" w:type="dxa"/>
+            </w:tcMar>
+            <w:hideMark/>
+          </w:tcPr>
+          <w:p>
+            <w:pPr>
+              <w:spacing w:after="0" w:line="300" w:lineRule="atLeast"/>
+              <w:rPr>
+                <w:rFonts w:ascii="Consolas" w:eastAsia="Times New Roman" w:hAnsi="Consolas" w:cs="Segoe UI"/>
+                <w:color w:val="24292F"/>
+                <w:sz w:val="18"/>
+                <w:szCs w:val="18"/>
+              </w:rPr>
+            </w:pPr>
+            <w:r>
+              <w:rPr>
+                <w:rFonts w:ascii="Consolas" w:eastAsia="Times New Roman" w:hAnsi="Consolas" w:cs="Segoe UI"/>
+                <w:color w:val="24292F"/>
+                <w:sz w:val="18"/>
+                <w:szCs w:val="18"/>
+              </w:rPr>
+              <w:t xml:space="preserve">pattern: </w:t>
+            </w:r>
+            <w:proofErr w:type="spellStart"/>
+            <w:r>
+              <w:rPr>
+                <w:rFonts w:ascii="Consolas" w:eastAsia="Times New Roman" w:hAnsi="Consolas" w:cs="Segoe UI"/>
+                <w:color w:val="24292F"/>
+                <w:sz w:val="18"/>
+                <w:szCs w:val="18"/>
+              </w:rPr>
+              <w:t>hihat_base_crash_start</w:t>
+            </w:r>
+            <w:proofErr w:type="spellEnd"/>
+          </w:p>
+        </w:tc>
+      </w:tr>
+      <w:tr>
+        <w:tc>
+          <w:tcPr>
+            <w:tcW w:w="750" w:type="dxa"/>
+            <w:shd w:val="clear" w:color="auto" w:fill="auto"/>
+            <w:noWrap/>
+            <w:tcMar>
+              <w:top w:w="0" w:type="dxa"/>
+              <w:left w:w="150" w:type="dxa"/>
+              <w:bottom w:w="0" w:type="dxa"/>
+              <w:right w:w="150" w:type="dxa"/>
+            </w:tcMar>
+            <w:hideMark/>
+          </w:tcPr>
+          <w:p>
+            <w:pPr>
+              <w:spacing w:after="0" w:line="300" w:lineRule="atLeast"/>
+              <w:rPr>
+                <w:rFonts w:ascii="Consolas" w:eastAsia="Times New Roman" w:hAnsi="Consolas" w:cs="Segoe UI"/>
+                <w:color w:val="24292F"/>
+                <w:sz w:val="18"/>
+                <w:szCs w:val="18"/>
+              </w:rPr>
+            </w:pPr>
+          </w:p>
+        </w:tc>
+        <w:tc>
+          <w:tcPr>
+            <w:tcW w:w="0" w:type="auto"/>
+            <w:shd w:val="clear" w:color="auto" w:fill="auto"/>
+            <w:tcMar>
+              <w:top w:w="0" w:type="dxa"/>
+              <w:left w:w="150" w:type="dxa"/>
+              <w:bottom w:w="0" w:type="dxa"/>
+              <w:right w:w="150" w:type="dxa"/>
+            </w:tcMar>
+            <w:hideMark/>
+          </w:tcPr>
+          <w:p>
+            <w:pPr>
+              <w:spacing w:after="0" w:line="300" w:lineRule="atLeast"/>
+              <w:rPr>
+                <w:rFonts w:ascii="Consolas" w:eastAsia="Times New Roman" w:hAnsi="Consolas" w:cs="Segoe UI"/>
+                <w:color w:val="24292F"/>
+                <w:sz w:val="18"/>
+                <w:szCs w:val="18"/>
+              </w:rPr>
+            </w:pPr>
+            <w:r>
+              <w:rPr>
+                <w:rFonts w:ascii="Consolas" w:eastAsia="Times New Roman" w:hAnsi="Consolas" w:cs="Segoe UI"/>
+                <w:color w:val="24292F"/>
+                <w:sz w:val="18"/>
+                <w:szCs w:val="18"/>
+              </w:rPr>
+              <w:t>|C--h-</w:t>
+            </w:r>
+            <w:proofErr w:type="spellStart"/>
+            <w:r>
+              <w:rPr>
+                <w:rFonts w:ascii="Consolas" w:eastAsia="Times New Roman" w:hAnsi="Consolas" w:cs="Segoe UI"/>
+                <w:color w:val="24292F"/>
+                <w:sz w:val="18"/>
+                <w:szCs w:val="18"/>
+              </w:rPr>
+              <w:t>hH</w:t>
+            </w:r>
+            <w:proofErr w:type="spellEnd"/>
+            <w:r>
+              <w:rPr>
+                <w:rFonts w:ascii="Consolas" w:eastAsia="Times New Roman" w:hAnsi="Consolas" w:cs="Segoe UI"/>
+                <w:color w:val="24292F"/>
+                <w:sz w:val="18"/>
+                <w:szCs w:val="18"/>
+              </w:rPr>
+              <w:t>--h--|</w:t>
+            </w:r>
+          </w:p>
+        </w:tc>
+      </w:tr>
+      <w:tr>
+        <w:tc>
+          <w:tcPr>
+            <w:tcW w:w="750" w:type="dxa"/>
+            <w:shd w:val="clear" w:color="auto" w:fill="FFFFFF"/>
+            <w:noWrap/>
+            <w:tcMar>
+              <w:top w:w="0" w:type="dxa"/>
+              <w:left w:w="150" w:type="dxa"/>
+              <w:bottom w:w="0" w:type="dxa"/>
+              <w:right w:w="150" w:type="dxa"/>
+            </w:tcMar>
+            <w:hideMark/>
+          </w:tcPr>
+          <w:p>
+            <w:pPr>
+              <w:spacing w:after="0" w:line="300" w:lineRule="atLeast"/>
+              <w:rPr>
+                <w:rFonts w:ascii="Consolas" w:eastAsia="Times New Roman" w:hAnsi="Consolas" w:cs="Segoe UI"/>
+                <w:color w:val="24292F"/>
+                <w:sz w:val="18"/>
+                <w:szCs w:val="18"/>
+              </w:rPr>
+            </w:pPr>
+          </w:p>
+        </w:tc>
+        <w:tc>
+          <w:tcPr>
+            <w:tcW w:w="0" w:type="auto"/>
+            <w:shd w:val="clear" w:color="auto" w:fill="FFFFFF"/>
+            <w:tcMar>
+              <w:top w:w="0" w:type="dxa"/>
+              <w:left w:w="150" w:type="dxa"/>
+              <w:bottom w:w="0" w:type="dxa"/>
+              <w:right w:w="150" w:type="dxa"/>
+            </w:tcMar>
+            <w:hideMark/>
+          </w:tcPr>
+          <w:p>
+            <w:pPr>
+              <w:spacing w:after="0" w:line="300" w:lineRule="atLeast"/>
+              <w:rPr>
+                <w:rFonts w:ascii="Consolas" w:eastAsia="Times New Roman" w:hAnsi="Consolas" w:cs="Segoe UI"/>
+                <w:color w:val="24292F"/>
+                <w:sz w:val="18"/>
+                <w:szCs w:val="18"/>
+              </w:rPr>
+            </w:pPr>
+          </w:p>
+          <w:p>
+            <w:pPr>
+              <w:spacing w:after="0" w:line="300" w:lineRule="atLeast"/>
+              <w:jc w:val="right"/>
+              <w:rPr>
+                <w:rFonts w:ascii="Times New Roman" w:eastAsia="Times New Roman" w:hAnsi="Times New Roman" w:cs="Times New Roman"/>
+                <w:sz w:val="20"/>
+                <w:szCs w:val="20"/>
+              </w:rPr>
+            </w:pPr>
+          </w:p>
+        </w:tc>
+      </w:tr>
+      <w:tr>
+        <w:tc>
+          <w:tcPr>
+            <w:tcW w:w="750" w:type="dxa"/>
+            <w:shd w:val="clear" w:color="auto" w:fill="auto"/>
+            <w:noWrap/>
+            <w:tcMar>
+              <w:top w:w="0" w:type="dxa"/>
+              <w:left w:w="150" w:type="dxa"/>
+              <w:bottom w:w="0" w:type="dxa"/>
+              <w:right w:w="150" w:type="dxa"/>
+            </w:tcMar>
+            <w:hideMark/>
+          </w:tcPr>
+          <w:p>
+            <w:pPr>
+              <w:spacing w:after="0" w:line="300" w:lineRule="atLeast"/>
+              <w:rPr>
+                <w:rFonts w:ascii="Times New Roman" w:eastAsia="Times New Roman" w:hAnsi="Times New Roman" w:cs="Times New Roman"/>
+                <w:sz w:val="20"/>
+                <w:szCs w:val="20"/>
+              </w:rPr>
+            </w:pPr>
+          </w:p>
+        </w:tc>
+        <w:tc>
+          <w:tcPr>
+            <w:tcW w:w="0" w:type="auto"/>
+            <w:shd w:val="clear" w:color="auto" w:fill="auto"/>
+            <w:tcMar>
+              <w:top w:w="0" w:type="dxa"/>
+              <w:left w:w="150" w:type="dxa"/>
+              <w:bottom w:w="0" w:type="dxa"/>
+              <w:right w:w="150" w:type="dxa"/>
+            </w:tcMar>
+            <w:hideMark/>
+          </w:tcPr>
+          <w:p>
+            <w:pPr>
+              <w:spacing w:after="0" w:line="300" w:lineRule="atLeast"/>
+              <w:rPr>
+                <w:rFonts w:ascii="Consolas" w:eastAsia="Times New Roman" w:hAnsi="Consolas" w:cs="Segoe UI"/>
+                <w:color w:val="24292F"/>
+                <w:sz w:val="18"/>
+                <w:szCs w:val="18"/>
+              </w:rPr>
+            </w:pPr>
+            <w:r>
+              <w:rPr>
+                <w:rFonts w:ascii="Consolas" w:eastAsia="Times New Roman" w:hAnsi="Consolas" w:cs="Segoe UI"/>
+                <w:color w:val="24292F"/>
+                <w:sz w:val="18"/>
+                <w:szCs w:val="18"/>
+              </w:rPr>
+              <w:t>pattern: hihat_4</w:t>
+            </w:r>
+          </w:p>
+        </w:tc>
+      </w:tr>
+      <w:tr>
+        <w:tc>
+          <w:tcPr>
+            <w:tcW w:w="750" w:type="dxa"/>
+            <w:shd w:val="clear" w:color="auto" w:fill="FFFFFF"/>
+            <w:noWrap/>
+            <w:tcMar>
+              <w:top w:w="0" w:type="dxa"/>
+              <w:left w:w="150" w:type="dxa"/>
+              <w:bottom w:w="0" w:type="dxa"/>
+              <w:right w:w="150" w:type="dxa"/>
+            </w:tcMar>
+            <w:hideMark/>
+          </w:tcPr>
+          <w:p>
+            <w:pPr>
+              <w:spacing w:after="0" w:line="300" w:lineRule="atLeast"/>
+              <w:rPr>
+                <w:rFonts w:ascii="Consolas" w:eastAsia="Times New Roman" w:hAnsi="Consolas" w:cs="Segoe UI"/>
+                <w:color w:val="24292F"/>
+                <w:sz w:val="18"/>
+                <w:szCs w:val="18"/>
+              </w:rPr>
+            </w:pPr>
+          </w:p>
+        </w:tc>
+        <w:tc>
+          <w:tcPr>
+            <w:tcW w:w="0" w:type="auto"/>
+            <w:shd w:val="clear" w:color="auto" w:fill="FFFFFF"/>
+            <w:tcMar>
+              <w:top w:w="0" w:type="dxa"/>
+              <w:left w:w="150" w:type="dxa"/>
+              <w:bottom w:w="0" w:type="dxa"/>
+              <w:right w:w="150" w:type="dxa"/>
+            </w:tcMar>
+            <w:hideMark/>
+          </w:tcPr>
+          <w:p>
+            <w:pPr>
+              <w:spacing w:after="0" w:line="300" w:lineRule="atLeast"/>
+              <w:rPr>
+                <w:rFonts w:ascii="Consolas" w:eastAsia="Times New Roman" w:hAnsi="Consolas" w:cs="Segoe UI"/>
+                <w:color w:val="24292F"/>
+                <w:sz w:val="18"/>
+                <w:szCs w:val="18"/>
+              </w:rPr>
+            </w:pPr>
+            <w:r>
+              <w:rPr>
+                <w:rFonts w:ascii="Consolas" w:eastAsia="Times New Roman" w:hAnsi="Consolas" w:cs="Segoe UI"/>
+                <w:color w:val="24292F"/>
+                <w:sz w:val="18"/>
+                <w:szCs w:val="18"/>
+              </w:rPr>
+              <w:t>|h--</w:t>
+            </w:r>
+            <w:proofErr w:type="spellStart"/>
+            <w:r>
+              <w:rPr>
+                <w:rFonts w:ascii="Consolas" w:eastAsia="Times New Roman" w:hAnsi="Consolas" w:cs="Segoe UI"/>
+                <w:color w:val="24292F"/>
+                <w:sz w:val="18"/>
+                <w:szCs w:val="18"/>
+              </w:rPr>
+              <w:t>h</w:t>
+            </w:r>
+            <w:proofErr w:type="spellEnd"/>
+            <w:r>
+              <w:rPr>
+                <w:rFonts w:ascii="Consolas" w:eastAsia="Times New Roman" w:hAnsi="Consolas" w:cs="Segoe UI"/>
+                <w:color w:val="24292F"/>
+                <w:sz w:val="18"/>
+                <w:szCs w:val="18"/>
+              </w:rPr>
+              <w:t>--</w:t>
+            </w:r>
+            <w:proofErr w:type="spellStart"/>
+            <w:r>
+              <w:rPr>
+                <w:rFonts w:ascii="Consolas" w:eastAsia="Times New Roman" w:hAnsi="Consolas" w:cs="Segoe UI"/>
+                <w:color w:val="24292F"/>
+                <w:sz w:val="18"/>
+                <w:szCs w:val="18"/>
+              </w:rPr>
+              <w:t>h</w:t>
+            </w:r>
+            <w:proofErr w:type="spellEnd"/>
+            <w:r>
+              <w:rPr>
+                <w:rFonts w:ascii="Consolas" w:eastAsia="Times New Roman" w:hAnsi="Consolas" w:cs="Segoe UI"/>
+                <w:color w:val="24292F"/>
+                <w:sz w:val="18"/>
+                <w:szCs w:val="18"/>
+              </w:rPr>
+              <w:t>--</w:t>
+            </w:r>
+            <w:proofErr w:type="spellStart"/>
+            <w:r>
+              <w:rPr>
+                <w:rFonts w:ascii="Consolas" w:eastAsia="Times New Roman" w:hAnsi="Consolas" w:cs="Segoe UI"/>
+                <w:color w:val="24292F"/>
+                <w:sz w:val="18"/>
+                <w:szCs w:val="18"/>
+              </w:rPr>
+              <w:t>h</w:t>
+            </w:r>
+            <w:proofErr w:type="spellEnd"/>
+            <w:r>
+              <w:rPr>
+                <w:rFonts w:ascii="Consolas" w:eastAsia="Times New Roman" w:hAnsi="Consolas" w:cs="Segoe UI"/>
+                <w:color w:val="24292F"/>
+                <w:sz w:val="18"/>
+                <w:szCs w:val="18"/>
+              </w:rPr>
+              <w:t>--|</w:t>
+            </w:r>
+          </w:p>
+        </w:tc>
+      </w:tr>
+      <w:tr>
+        <w:tc>
+          <w:tcPr>
+            <w:tcW w:w="750" w:type="dxa"/>
+            <w:shd w:val="clear" w:color="auto" w:fill="auto"/>
+            <w:noWrap/>
+            <w:tcMar>
+              <w:top w:w="0" w:type="dxa"/>
+              <w:left w:w="150" w:type="dxa"/>
+              <w:bottom w:w="0" w:type="dxa"/>
+              <w:right w:w="150" w:type="dxa"/>
+            </w:tcMar>
+            <w:hideMark/>
+          </w:tcPr>
+          <w:p>
+            <w:pPr>
+              <w:spacing w:after="0" w:line="300" w:lineRule="atLeast"/>
+              <w:rPr>
+                <w:rFonts w:ascii="Consolas" w:eastAsia="Times New Roman" w:hAnsi="Consolas" w:cs="Segoe UI"/>
+                <w:color w:val="24292F"/>
+                <w:sz w:val="18"/>
+                <w:szCs w:val="18"/>
+              </w:rPr>
+            </w:pPr>
+          </w:p>
+        </w:tc>
+        <w:tc>
+          <w:tcPr>
+            <w:tcW w:w="0" w:type="auto"/>
+            <w:shd w:val="clear" w:color="auto" w:fill="auto"/>
+            <w:tcMar>
+              <w:top w:w="0" w:type="dxa"/>
+              <w:left w:w="150" w:type="dxa"/>
+              <w:bottom w:w="0" w:type="dxa"/>
+              <w:right w:w="150" w:type="dxa"/>
+            </w:tcMar>
+            <w:hideMark/>
+          </w:tcPr>
+          <w:p>
+            <w:pPr>
+              <w:spacing w:after="0" w:line="300" w:lineRule="atLeast"/>
+              <w:rPr>
+                <w:rFonts w:ascii="Consolas" w:eastAsia="Times New Roman" w:hAnsi="Consolas" w:cs="Segoe UI"/>
+                <w:color w:val="24292F"/>
+                <w:sz w:val="18"/>
+                <w:szCs w:val="18"/>
+              </w:rPr>
+            </w:pPr>
+          </w:p>
+          <w:p>
+            <w:pPr>
+              <w:spacing w:after="0" w:line="300" w:lineRule="atLeast"/>
+              <w:jc w:val="right"/>
+              <w:rPr>
+                <w:rFonts w:ascii="Times New Roman" w:eastAsia="Times New Roman" w:hAnsi="Times New Roman" w:cs="Times New Roman"/>
+                <w:sz w:val="20"/>
+                <w:szCs w:val="20"/>
+              </w:rPr>
+            </w:pPr>
+          </w:p>
+        </w:tc>
+      </w:tr>
+      <w:tr>
+        <w:tc>
+          <w:tcPr>
+            <w:tcW w:w="750" w:type="dxa"/>
+            <w:shd w:val="clear" w:color="auto" w:fill="FFFFFF"/>
+            <w:noWrap/>
+            <w:tcMar>
+              <w:top w:w="0" w:type="dxa"/>
+              <w:left w:w="150" w:type="dxa"/>
+              <w:bottom w:w="0" w:type="dxa"/>
+              <w:right w:w="150" w:type="dxa"/>
+            </w:tcMar>
+            <w:hideMark/>
+          </w:tcPr>
+          <w:p>
+            <w:pPr>
+              <w:spacing w:after="0" w:line="300" w:lineRule="atLeast"/>
+              <w:rPr>
+                <w:rFonts w:ascii="Times New Roman" w:eastAsia="Times New Roman" w:hAnsi="Times New Roman" w:cs="Times New Roman"/>
+                <w:sz w:val="20"/>
+                <w:szCs w:val="20"/>
+              </w:rPr>
+            </w:pPr>
+          </w:p>
+        </w:tc>
+        <w:tc>
+          <w:tcPr>
+            <w:tcW w:w="0" w:type="auto"/>
+            <w:shd w:val="clear" w:color="auto" w:fill="FFFFFF"/>
+            <w:tcMar>
+              <w:top w:w="0" w:type="dxa"/>
+              <w:left w:w="150" w:type="dxa"/>
+              <w:bottom w:w="0" w:type="dxa"/>
+              <w:right w:w="150" w:type="dxa"/>
+            </w:tcMar>
+            <w:hideMark/>
+          </w:tcPr>
+          <w:p>
+            <w:pPr>
+              <w:spacing w:after="0" w:line="300" w:lineRule="atLeast"/>
+              <w:rPr>
+                <w:rFonts w:ascii="Consolas" w:eastAsia="Times New Roman" w:hAnsi="Consolas" w:cs="Segoe UI"/>
+                <w:color w:val="24292F"/>
+                <w:sz w:val="18"/>
+                <w:szCs w:val="18"/>
+              </w:rPr>
+            </w:pPr>
+            <w:r>
+              <w:rPr>
+                <w:rFonts w:ascii="Consolas" w:eastAsia="Times New Roman" w:hAnsi="Consolas" w:cs="Segoe UI"/>
+                <w:color w:val="24292F"/>
+                <w:sz w:val="18"/>
+                <w:szCs w:val="18"/>
+              </w:rPr>
+              <w:t>pattern: hihat_4_with_accent</w:t>
+            </w:r>
+          </w:p>
+        </w:tc>
+      </w:tr>
+      <w:tr>
+        <w:tc>
+          <w:tcPr>
+            <w:tcW w:w="750" w:type="dxa"/>
+            <w:shd w:val="clear" w:color="auto" w:fill="auto"/>
+            <w:noWrap/>
+            <w:tcMar>
+              <w:top w:w="0" w:type="dxa"/>
+              <w:left w:w="150" w:type="dxa"/>
+              <w:bottom w:w="0" w:type="dxa"/>
+              <w:right w:w="150" w:type="dxa"/>
+            </w:tcMar>
+            <w:hideMark/>
+          </w:tcPr>
+          <w:p>
+            <w:pPr>
+              <w:spacing w:after="0" w:line="300" w:lineRule="atLeast"/>
+              <w:rPr>
+                <w:rFonts w:ascii="Consolas" w:eastAsia="Times New Roman" w:hAnsi="Consolas" w:cs="Segoe UI"/>
+                <w:color w:val="24292F"/>
+                <w:sz w:val="18"/>
+                <w:szCs w:val="18"/>
+              </w:rPr>
+            </w:pPr>
+          </w:p>
+        </w:tc>
+        <w:tc>
+          <w:tcPr>
+            <w:tcW w:w="0" w:type="auto"/>
+            <w:shd w:val="clear" w:color="auto" w:fill="auto"/>
+            <w:tcMar>
+              <w:top w:w="0" w:type="dxa"/>
+              <w:left w:w="150" w:type="dxa"/>
+              <w:bottom w:w="0" w:type="dxa"/>
+              <w:right w:w="150" w:type="dxa"/>
+            </w:tcMar>
+            <w:hideMark/>
+          </w:tcPr>
+          <w:p>
+            <w:pPr>
+              <w:spacing w:after="0" w:line="300" w:lineRule="atLeast"/>
+              <w:rPr>
+                <w:rFonts w:ascii="Consolas" w:eastAsia="Times New Roman" w:hAnsi="Consolas" w:cs="Segoe UI"/>
+                <w:color w:val="24292F"/>
+                <w:sz w:val="18"/>
+                <w:szCs w:val="18"/>
+              </w:rPr>
+            </w:pPr>
+            <w:r>
+              <w:rPr>
+                <w:rFonts w:ascii="Consolas" w:eastAsia="Times New Roman" w:hAnsi="Consolas" w:cs="Segoe UI"/>
+                <w:color w:val="24292F"/>
+                <w:sz w:val="18"/>
+                <w:szCs w:val="18"/>
+              </w:rPr>
+              <w:t>|h--h-</w:t>
+            </w:r>
+            <w:proofErr w:type="spellStart"/>
+            <w:r>
+              <w:rPr>
+                <w:rFonts w:ascii="Consolas" w:eastAsia="Times New Roman" w:hAnsi="Consolas" w:cs="Segoe UI"/>
+                <w:color w:val="24292F"/>
+                <w:sz w:val="18"/>
+                <w:szCs w:val="18"/>
+              </w:rPr>
+              <w:t>hH</w:t>
+            </w:r>
+            <w:proofErr w:type="spellEnd"/>
+            <w:r>
+              <w:rPr>
+                <w:rFonts w:ascii="Consolas" w:eastAsia="Times New Roman" w:hAnsi="Consolas" w:cs="Segoe UI"/>
+                <w:color w:val="24292F"/>
+                <w:sz w:val="18"/>
+                <w:szCs w:val="18"/>
+              </w:rPr>
+              <w:t>--h--|</w:t>
+            </w:r>
+          </w:p>
+        </w:tc>
+      </w:tr>
+      <w:tr>
+        <w:tc>
+          <w:tcPr>
+            <w:tcW w:w="750" w:type="dxa"/>
+            <w:shd w:val="clear" w:color="auto" w:fill="FFFFFF"/>
+            <w:noWrap/>
+            <w:tcMar>
+              <w:top w:w="0" w:type="dxa"/>
+              <w:left w:w="150" w:type="dxa"/>
+              <w:bottom w:w="0" w:type="dxa"/>
+              <w:right w:w="150" w:type="dxa"/>
+            </w:tcMar>
+            <w:hideMark/>
+          </w:tcPr>
+          <w:p>
+            <w:pPr>
+              <w:spacing w:after="0" w:line="300" w:lineRule="atLeast"/>
+              <w:rPr>
+                <w:rFonts w:ascii="Consolas" w:eastAsia="Times New Roman" w:hAnsi="Consolas" w:cs="Segoe UI"/>
+                <w:color w:val="24292F"/>
+                <w:sz w:val="18"/>
+                <w:szCs w:val="18"/>
+              </w:rPr>
+            </w:pPr>
+          </w:p>
+        </w:tc>
+        <w:tc>
+          <w:tcPr>
+            <w:tcW w:w="0" w:type="auto"/>
+            <w:shd w:val="clear" w:color="auto" w:fill="FFFFFF"/>
+            <w:tcMar>
+              <w:top w:w="0" w:type="dxa"/>
+              <w:left w:w="150" w:type="dxa"/>
+              <w:bottom w:w="0" w:type="dxa"/>
+              <w:right w:w="150" w:type="dxa"/>
+            </w:tcMar>
+            <w:hideMark/>
+          </w:tcPr>
+          <w:p>
+            <w:pPr>
+              <w:spacing w:after="0" w:line="300" w:lineRule="atLeast"/>
+              <w:rPr>
+                <w:rFonts w:ascii="Consolas" w:eastAsia="Times New Roman" w:hAnsi="Consolas" w:cs="Segoe UI"/>
+                <w:color w:val="24292F"/>
+                <w:sz w:val="18"/>
+                <w:szCs w:val="18"/>
+              </w:rPr>
+            </w:pPr>
+          </w:p>
+          <w:p>
+            <w:pPr>
+              <w:spacing w:after="0" w:line="300" w:lineRule="atLeast"/>
+              <w:jc w:val="right"/>
+              <w:rPr>
+                <w:rFonts w:ascii="Times New Roman" w:eastAsia="Times New Roman" w:hAnsi="Times New Roman" w:cs="Times New Roman"/>
+                <w:sz w:val="20"/>
+                <w:szCs w:val="20"/>
+              </w:rPr>
+            </w:pPr>
+          </w:p>
+        </w:tc>
+      </w:tr>
+      <w:tr>
+        <w:tc>
+          <w:tcPr>
+            <w:tcW w:w="750" w:type="dxa"/>
+            <w:shd w:val="clear" w:color="auto" w:fill="auto"/>
+            <w:noWrap/>
+            <w:tcMar>
+              <w:top w:w="0" w:type="dxa"/>
+              <w:left w:w="150" w:type="dxa"/>
+              <w:bottom w:w="0" w:type="dxa"/>
+              <w:right w:w="150" w:type="dxa"/>
+            </w:tcMar>
+            <w:hideMark/>
+          </w:tcPr>
+          <w:p>
+            <w:pPr>
+              <w:spacing w:after="0" w:line="300" w:lineRule="atLeast"/>
+              <w:rPr>
+                <w:rFonts w:ascii="Times New Roman" w:eastAsia="Times New Roman" w:hAnsi="Times New Roman" w:cs="Times New Roman"/>
+                <w:sz w:val="20"/>
+                <w:szCs w:val="20"/>
+              </w:rPr>
+            </w:pPr>
+          </w:p>
+        </w:tc>
+        <w:tc>
+          <w:tcPr>
+            <w:tcW w:w="0" w:type="auto"/>
+            <w:shd w:val="clear" w:color="auto" w:fill="auto"/>
+            <w:tcMar>
+              <w:top w:w="0" w:type="dxa"/>
+              <w:left w:w="150" w:type="dxa"/>
+              <w:bottom w:w="0" w:type="dxa"/>
+              <w:right w:w="150" w:type="dxa"/>
+            </w:tcMar>
+            <w:hideMark/>
+          </w:tcPr>
+          <w:p>
+            <w:pPr>
+              <w:spacing w:after="0" w:line="300" w:lineRule="atLeast"/>
+              <w:rPr>
+                <w:rFonts w:ascii="Consolas" w:eastAsia="Times New Roman" w:hAnsi="Consolas" w:cs="Segoe UI"/>
+                <w:color w:val="24292F"/>
+                <w:sz w:val="18"/>
+                <w:szCs w:val="18"/>
+              </w:rPr>
+            </w:pPr>
+            <w:r>
+              <w:rPr>
+                <w:rFonts w:ascii="Consolas" w:eastAsia="Times New Roman" w:hAnsi="Consolas" w:cs="Segoe UI"/>
+                <w:color w:val="24292F"/>
+                <w:sz w:val="18"/>
+                <w:szCs w:val="18"/>
+              </w:rPr>
+              <w:t xml:space="preserve">pattern: </w:t>
+            </w:r>
+            <w:proofErr w:type="spellStart"/>
+            <w:r>
+              <w:rPr>
+                <w:rFonts w:ascii="Consolas" w:eastAsia="Times New Roman" w:hAnsi="Consolas" w:cs="Segoe UI"/>
+                <w:color w:val="24292F"/>
+                <w:sz w:val="18"/>
+                <w:szCs w:val="18"/>
+              </w:rPr>
+              <w:t>basic_beat_half_time</w:t>
+            </w:r>
+            <w:proofErr w:type="spellEnd"/>
+          </w:p>
+        </w:tc>
+      </w:tr>
+      <w:tr>
+        <w:tc>
+          <w:tcPr>
+            <w:tcW w:w="750" w:type="dxa"/>
+            <w:shd w:val="clear" w:color="auto" w:fill="FFFFFF"/>
+            <w:noWrap/>
+            <w:tcMar>
+              <w:top w:w="0" w:type="dxa"/>
+              <w:left w:w="150" w:type="dxa"/>
+              <w:bottom w:w="0" w:type="dxa"/>
+              <w:right w:w="150" w:type="dxa"/>
+            </w:tcMar>
+            <w:hideMark/>
+          </w:tcPr>
+          <w:p>
+            <w:pPr>
+              <w:spacing w:after="0" w:line="300" w:lineRule="atLeast"/>
+              <w:rPr>
+                <w:rFonts w:ascii="Consolas" w:eastAsia="Times New Roman" w:hAnsi="Consolas" w:cs="Segoe UI"/>
+                <w:color w:val="24292F"/>
+                <w:sz w:val="18"/>
+                <w:szCs w:val="18"/>
+              </w:rPr>
+            </w:pPr>
+          </w:p>
+        </w:tc>
+        <w:tc>
+          <w:tcPr>
+            <w:tcW w:w="0" w:type="auto"/>
+            <w:shd w:val="clear" w:color="auto" w:fill="FFFFFF"/>
+            <w:tcMar>
+              <w:top w:w="0" w:type="dxa"/>
+              <w:left w:w="150" w:type="dxa"/>
+              <w:bottom w:w="0" w:type="dxa"/>
+              <w:right w:w="150" w:type="dxa"/>
+            </w:tcMar>
+            <w:hideMark/>
+          </w:tcPr>
+          <w:p>
+            <w:pPr>
+              <w:spacing w:after="0" w:line="300" w:lineRule="atLeast"/>
+              <w:rPr>
+                <w:rFonts w:ascii="Consolas" w:eastAsia="Times New Roman" w:hAnsi="Consolas" w:cs="Segoe UI"/>
+                <w:color w:val="24292F"/>
+                <w:sz w:val="18"/>
+                <w:szCs w:val="18"/>
+              </w:rPr>
+            </w:pPr>
+            <w:r>
+              <w:rPr>
+                <w:rFonts w:ascii="Consolas" w:eastAsia="Times New Roman" w:hAnsi="Consolas" w:cs="Segoe UI"/>
+                <w:color w:val="24292F"/>
+                <w:sz w:val="18"/>
+                <w:szCs w:val="18"/>
+              </w:rPr>
+              <w:t>|b-----s-----|</w:t>
+            </w:r>
+          </w:p>
+        </w:tc>
+      </w:tr>
+      <w:tr>
+        <w:tc>
+          <w:tcPr>
+            <w:tcW w:w="750" w:type="dxa"/>
+            <w:shd w:val="clear" w:color="auto" w:fill="auto"/>
+            <w:noWrap/>
+            <w:tcMar>
+              <w:top w:w="0" w:type="dxa"/>
+              <w:left w:w="150" w:type="dxa"/>
+              <w:bottom w:w="0" w:type="dxa"/>
+              <w:right w:w="150" w:type="dxa"/>
+            </w:tcMar>
+            <w:hideMark/>
+          </w:tcPr>
+          <w:p>
+            <w:pPr>
+              <w:spacing w:after="0" w:line="300" w:lineRule="atLeast"/>
+              <w:rPr>
+                <w:rFonts w:ascii="Consolas" w:eastAsia="Times New Roman" w:hAnsi="Consolas" w:cs="Segoe UI"/>
+                <w:color w:val="24292F"/>
+                <w:sz w:val="18"/>
+                <w:szCs w:val="18"/>
+              </w:rPr>
+            </w:pPr>
+          </w:p>
+        </w:tc>
+        <w:tc>
+          <w:tcPr>
+            <w:tcW w:w="0" w:type="auto"/>
+            <w:shd w:val="clear" w:color="auto" w:fill="auto"/>
+            <w:tcMar>
+              <w:top w:w="0" w:type="dxa"/>
+              <w:left w:w="150" w:type="dxa"/>
+              <w:bottom w:w="0" w:type="dxa"/>
+              <w:right w:w="150" w:type="dxa"/>
+            </w:tcMar>
+            <w:hideMark/>
+          </w:tcPr>
+          <w:p>
+            <w:pPr>
+              <w:spacing w:after="0" w:line="300" w:lineRule="atLeast"/>
+              <w:rPr>
+                <w:rFonts w:ascii="Consolas" w:eastAsia="Times New Roman" w:hAnsi="Consolas" w:cs="Segoe UI"/>
+                <w:color w:val="24292F"/>
+                <w:sz w:val="18"/>
+                <w:szCs w:val="18"/>
+              </w:rPr>
+            </w:pPr>
+          </w:p>
+          <w:p>
+            <w:pPr>
+              <w:spacing w:after="0" w:line="300" w:lineRule="atLeast"/>
+              <w:jc w:val="right"/>
+              <w:rPr>
+                <w:rFonts w:ascii="Times New Roman" w:eastAsia="Times New Roman" w:hAnsi="Times New Roman" w:cs="Times New Roman"/>
+                <w:sz w:val="20"/>
+                <w:szCs w:val="20"/>
+              </w:rPr>
+            </w:pPr>
+          </w:p>
+        </w:tc>
+      </w:tr>
+      <w:tr>
+        <w:tc>
+          <w:tcPr>
+            <w:tcW w:w="750" w:type="dxa"/>
+            <w:shd w:val="clear" w:color="auto" w:fill="FFFFFF"/>
+            <w:noWrap/>
+            <w:tcMar>
+              <w:top w:w="0" w:type="dxa"/>
+              <w:left w:w="150" w:type="dxa"/>
+              <w:bottom w:w="0" w:type="dxa"/>
+              <w:right w:w="150" w:type="dxa"/>
+            </w:tcMar>
+            <w:hideMark/>
+          </w:tcPr>
+          <w:p>
+            <w:pPr>
+              <w:spacing w:after="0" w:line="300" w:lineRule="atLeast"/>
+              <w:rPr>
+                <w:rFonts w:ascii="Times New Roman" w:eastAsia="Times New Roman" w:hAnsi="Times New Roman" w:cs="Times New Roman"/>
+                <w:sz w:val="20"/>
+                <w:szCs w:val="20"/>
+              </w:rPr>
+            </w:pPr>
+          </w:p>
+        </w:tc>
+        <w:tc>
+          <w:tcPr>
+            <w:tcW w:w="0" w:type="auto"/>
+            <w:shd w:val="clear" w:color="auto" w:fill="FFFFFF"/>
+            <w:tcMar>
+              <w:top w:w="0" w:type="dxa"/>
+              <w:left w:w="150" w:type="dxa"/>
+              <w:bottom w:w="0" w:type="dxa"/>
+              <w:right w:w="150" w:type="dxa"/>
+            </w:tcMar>
+            <w:hideMark/>
+          </w:tcPr>
+          <w:p>
+            <w:pPr>
+              <w:spacing w:after="0" w:line="300" w:lineRule="atLeast"/>
+              <w:rPr>
+                <w:rFonts w:ascii="Consolas" w:eastAsia="Times New Roman" w:hAnsi="Consolas" w:cs="Segoe UI"/>
+                <w:color w:val="24292F"/>
+                <w:sz w:val="18"/>
+                <w:szCs w:val="18"/>
+              </w:rPr>
+            </w:pPr>
+          </w:p>
+          <w:p>
+            <w:pPr>
+              <w:spacing w:after="0" w:line="300" w:lineRule="atLeast"/>
+              <w:jc w:val="right"/>
+              <w:rPr>
+                <w:rFonts w:ascii="Times New Roman" w:eastAsia="Times New Roman" w:hAnsi="Times New Roman" w:cs="Times New Roman"/>
+                <w:sz w:val="20"/>
+                <w:szCs w:val="20"/>
+              </w:rPr>
+            </w:pPr>
+          </w:p>
+        </w:tc>
+      </w:tr>
+      <w:tr>
+        <w:tc>
+          <w:tcPr>
+            <w:tcW w:w="750" w:type="dxa"/>
+            <w:shd w:val="clear" w:color="auto" w:fill="auto"/>
+            <w:noWrap/>
+            <w:tcMar>
+              <w:top w:w="0" w:type="dxa"/>
+              <w:left w:w="150" w:type="dxa"/>
+              <w:bottom w:w="0" w:type="dxa"/>
+              <w:right w:w="150" w:type="dxa"/>
+            </w:tcMar>
+            <w:hideMark/>
+          </w:tcPr>
+          <w:p>
+            <w:pPr>
+              <w:spacing w:after="0" w:line="300" w:lineRule="atLeast"/>
+              <w:rPr>
+                <w:rFonts w:ascii="Times New Roman" w:eastAsia="Times New Roman" w:hAnsi="Times New Roman" w:cs="Times New Roman"/>
+                <w:sz w:val="20"/>
+                <w:szCs w:val="20"/>
+              </w:rPr>
+            </w:pPr>
+          </w:p>
+        </w:tc>
+        <w:tc>
+          <w:tcPr>
+            <w:tcW w:w="0" w:type="auto"/>
+            <w:shd w:val="clear" w:color="auto" w:fill="auto"/>
+            <w:tcMar>
+              <w:top w:w="0" w:type="dxa"/>
+              <w:left w:w="150" w:type="dxa"/>
+              <w:bottom w:w="0" w:type="dxa"/>
+              <w:right w:w="150" w:type="dxa"/>
+            </w:tcMar>
+            <w:hideMark/>
+          </w:tcPr>
+          <w:p>
+            <w:pPr>
+              <w:spacing w:after="0" w:line="300" w:lineRule="atLeast"/>
+              <w:rPr>
+                <w:rFonts w:ascii="Consolas" w:eastAsia="Times New Roman" w:hAnsi="Consolas" w:cs="Segoe UI"/>
+                <w:color w:val="24292F"/>
+                <w:sz w:val="18"/>
+                <w:szCs w:val="18"/>
+              </w:rPr>
+            </w:pPr>
+          </w:p>
+          <w:p>
+            <w:pPr>
+              <w:spacing w:after="0" w:line="300" w:lineRule="atLeast"/>
+              <w:jc w:val="right"/>
+              <w:rPr>
+                <w:rFonts w:ascii="Times New Roman" w:eastAsia="Times New Roman" w:hAnsi="Times New Roman" w:cs="Times New Roman"/>
+                <w:sz w:val="20"/>
+                <w:szCs w:val="20"/>
+              </w:rPr>
+            </w:pPr>
+          </w:p>
+        </w:tc>
+      </w:tr>
+      <w:tr>
+        <w:tc>
+          <w:tcPr>
+            <w:tcW w:w="750" w:type="dxa"/>
+            <w:shd w:val="clear" w:color="auto" w:fill="FFFFFF"/>
+            <w:noWrap/>
+            <w:tcMar>
+              <w:top w:w="0" w:type="dxa"/>
+              <w:left w:w="150" w:type="dxa"/>
+              <w:bottom w:w="0" w:type="dxa"/>
+              <w:right w:w="150" w:type="dxa"/>
+            </w:tcMar>
+            <w:hideMark/>
+          </w:tcPr>
+          <w:p>
+            <w:pPr>
+              <w:spacing w:after="0" w:line="300" w:lineRule="atLeast"/>
+              <w:rPr>
+                <w:rFonts w:ascii="Times New Roman" w:eastAsia="Times New Roman" w:hAnsi="Times New Roman" w:cs="Times New Roman"/>
+                <w:sz w:val="20"/>
+                <w:szCs w:val="20"/>
+              </w:rPr>
+            </w:pPr>
+          </w:p>
+        </w:tc>
+        <w:tc>
+          <w:tcPr>
+            <w:tcW w:w="0" w:type="auto"/>
+            <w:shd w:val="clear" w:color="auto" w:fill="FFFFFF"/>
+            <w:tcMar>
+              <w:top w:w="0" w:type="dxa"/>
+              <w:left w:w="150" w:type="dxa"/>
+              <w:bottom w:w="0" w:type="dxa"/>
+              <w:right w:w="150" w:type="dxa"/>
+            </w:tcMar>
+            <w:hideMark/>
+          </w:tcPr>
+          <w:p>
+            <w:pPr>
+              <w:spacing w:after="0" w:line="300" w:lineRule="atLeast"/>
+              <w:rPr>
+                <w:rFonts w:ascii="Consolas" w:eastAsia="Times New Roman" w:hAnsi="Consolas" w:cs="Segoe UI"/>
+                <w:color w:val="24292F"/>
+                <w:sz w:val="18"/>
+                <w:szCs w:val="18"/>
+              </w:rPr>
+            </w:pPr>
+            <w:r>
+              <w:rPr>
+                <w:rFonts w:ascii="Consolas" w:eastAsia="Times New Roman" w:hAnsi="Consolas" w:cs="Segoe UI"/>
+                <w:color w:val="24292F"/>
+                <w:sz w:val="18"/>
+                <w:szCs w:val="18"/>
+              </w:rPr>
+              <w:t xml:space="preserve">combine: </w:t>
+            </w:r>
+            <w:proofErr w:type="spellStart"/>
+            <w:r>
+              <w:rPr>
+                <w:rFonts w:ascii="Consolas" w:eastAsia="Times New Roman" w:hAnsi="Consolas" w:cs="Segoe UI"/>
+                <w:color w:val="24292F"/>
+                <w:sz w:val="18"/>
+                <w:szCs w:val="18"/>
+              </w:rPr>
+              <w:t>regular_block</w:t>
+            </w:r>
+            <w:proofErr w:type="spellEnd"/>
+          </w:p>
+        </w:tc>
+      </w:tr>
+      <w:tr>
+        <w:tc>
+          <w:tcPr>
+            <w:tcW w:w="750" w:type="dxa"/>
+            <w:shd w:val="clear" w:color="auto" w:fill="auto"/>
+            <w:noWrap/>
+            <w:tcMar>
+              <w:top w:w="0" w:type="dxa"/>
+              <w:left w:w="150" w:type="dxa"/>
+              <w:bottom w:w="0" w:type="dxa"/>
+              <w:right w:w="150" w:type="dxa"/>
+            </w:tcMar>
+            <w:hideMark/>
+          </w:tcPr>
+          <w:p>
+            <w:pPr>
+              <w:spacing w:after="0" w:line="300" w:lineRule="atLeast"/>
+              <w:rPr>
+                <w:rFonts w:ascii="Consolas" w:eastAsia="Times New Roman" w:hAnsi="Consolas" w:cs="Segoe UI"/>
+                <w:color w:val="24292F"/>
+                <w:sz w:val="18"/>
+                <w:szCs w:val="18"/>
+              </w:rPr>
+            </w:pPr>
+          </w:p>
+        </w:tc>
+        <w:tc>
+          <w:tcPr>
+            <w:tcW w:w="0" w:type="auto"/>
+            <w:shd w:val="clear" w:color="auto" w:fill="auto"/>
+            <w:tcMar>
+              <w:top w:w="0" w:type="dxa"/>
+              <w:left w:w="150" w:type="dxa"/>
+              <w:bottom w:w="0" w:type="dxa"/>
+              <w:right w:w="150" w:type="dxa"/>
+            </w:tcMar>
+            <w:hideMark/>
+          </w:tcPr>
+          <w:p>
+            <w:pPr>
+              <w:spacing w:after="0" w:line="300" w:lineRule="atLeast"/>
+              <w:rPr>
+                <w:rFonts w:ascii="Consolas" w:eastAsia="Times New Roman" w:hAnsi="Consolas" w:cs="Segoe UI"/>
+                <w:color w:val="24292F"/>
+                <w:sz w:val="18"/>
+                <w:szCs w:val="18"/>
+              </w:rPr>
+            </w:pPr>
+            <w:r>
+              <w:rPr>
+                <w:rFonts w:ascii="Consolas" w:eastAsia="Times New Roman" w:hAnsi="Consolas" w:cs="Segoe UI"/>
+                <w:color w:val="24292F"/>
+                <w:sz w:val="18"/>
+                <w:szCs w:val="18"/>
+              </w:rPr>
+              <w:t>hihat_4</w:t>
+            </w:r>
+          </w:p>
+        </w:tc>
+      </w:tr>
+      <w:tr>
+        <w:tc>
+          <w:tcPr>
+            <w:tcW w:w="750" w:type="dxa"/>
+            <w:shd w:val="clear" w:color="auto" w:fill="FFFFFF"/>
+            <w:noWrap/>
+            <w:tcMar>
+              <w:top w:w="0" w:type="dxa"/>
+              <w:left w:w="150" w:type="dxa"/>
+              <w:bottom w:w="0" w:type="dxa"/>
+              <w:right w:w="150" w:type="dxa"/>
+            </w:tcMar>
+            <w:hideMark/>
+          </w:tcPr>
+          <w:p>
+            <w:pPr>
+              <w:spacing w:after="0" w:line="300" w:lineRule="atLeast"/>
+              <w:rPr>
+                <w:rFonts w:ascii="Consolas" w:eastAsia="Times New Roman" w:hAnsi="Consolas" w:cs="Segoe UI"/>
+                <w:color w:val="24292F"/>
+                <w:sz w:val="18"/>
+                <w:szCs w:val="18"/>
+              </w:rPr>
+            </w:pPr>
+          </w:p>
+        </w:tc>
+        <w:tc>
+          <w:tcPr>
+            <w:tcW w:w="0" w:type="auto"/>
+            <w:shd w:val="clear" w:color="auto" w:fill="FFFFFF"/>
+            <w:tcMar>
+              <w:top w:w="0" w:type="dxa"/>
+              <w:left w:w="150" w:type="dxa"/>
+              <w:bottom w:w="0" w:type="dxa"/>
+              <w:right w:w="150" w:type="dxa"/>
+            </w:tcMar>
+            <w:hideMark/>
+          </w:tcPr>
+          <w:p>
+            <w:pPr>
+              <w:spacing w:after="0" w:line="300" w:lineRule="atLeast"/>
+              <w:rPr>
+                <w:rFonts w:ascii="Consolas" w:eastAsia="Times New Roman" w:hAnsi="Consolas" w:cs="Segoe UI"/>
+                <w:color w:val="24292F"/>
+                <w:sz w:val="18"/>
+                <w:szCs w:val="18"/>
+              </w:rPr>
+            </w:pPr>
+            <w:proofErr w:type="spellStart"/>
+            <w:r>
+              <w:rPr>
+                <w:rFonts w:ascii="Consolas" w:eastAsia="Times New Roman" w:hAnsi="Consolas" w:cs="Segoe UI"/>
+                <w:color w:val="24292F"/>
+                <w:sz w:val="18"/>
+                <w:szCs w:val="18"/>
+              </w:rPr>
+              <w:t>basic_beat_half_time</w:t>
+            </w:r>
+            <w:proofErr w:type="spellEnd"/>
+          </w:p>
+        </w:tc>
+      </w:tr>
+      <w:tr>
+        <w:tc>
+          <w:tcPr>
+            <w:tcW w:w="750" w:type="dxa"/>
+            <w:shd w:val="clear" w:color="auto" w:fill="auto"/>
+            <w:noWrap/>
+            <w:tcMar>
+              <w:top w:w="0" w:type="dxa"/>
+              <w:left w:w="150" w:type="dxa"/>
+              <w:bottom w:w="0" w:type="dxa"/>
+              <w:right w:w="150" w:type="dxa"/>
+            </w:tcMar>
+            <w:hideMark/>
+          </w:tcPr>
+          <w:p>
+            <w:pPr>
+              <w:spacing w:after="0" w:line="300" w:lineRule="atLeast"/>
+              <w:rPr>
+                <w:rFonts w:ascii="Consolas" w:eastAsia="Times New Roman" w:hAnsi="Consolas" w:cs="Segoe UI"/>
+                <w:color w:val="24292F"/>
+                <w:sz w:val="18"/>
+                <w:szCs w:val="18"/>
+              </w:rPr>
+            </w:pPr>
+          </w:p>
+        </w:tc>
+        <w:tc>
+          <w:tcPr>
+            <w:tcW w:w="0" w:type="auto"/>
+            <w:shd w:val="clear" w:color="auto" w:fill="auto"/>
+            <w:tcMar>
+              <w:top w:w="0" w:type="dxa"/>
+              <w:left w:w="150" w:type="dxa"/>
+              <w:bottom w:w="0" w:type="dxa"/>
+              <w:right w:w="150" w:type="dxa"/>
+            </w:tcMar>
+            <w:hideMark/>
+          </w:tcPr>
+          <w:p>
+            <w:pPr>
+              <w:spacing w:after="0" w:line="300" w:lineRule="atLeast"/>
+              <w:rPr>
+                <w:rFonts w:ascii="Consolas" w:eastAsia="Times New Roman" w:hAnsi="Consolas" w:cs="Segoe UI"/>
+                <w:color w:val="24292F"/>
+                <w:sz w:val="18"/>
+                <w:szCs w:val="18"/>
+              </w:rPr>
+            </w:pPr>
+          </w:p>
+          <w:p>
+            <w:pPr>
+              <w:spacing w:after="0" w:line="300" w:lineRule="atLeast"/>
+              <w:jc w:val="right"/>
+              <w:rPr>
+                <w:rFonts w:ascii="Times New Roman" w:eastAsia="Times New Roman" w:hAnsi="Times New Roman" w:cs="Times New Roman"/>
+                <w:sz w:val="20"/>
+                <w:szCs w:val="20"/>
+              </w:rPr>
+            </w:pPr>
+          </w:p>
+        </w:tc>
+      </w:tr>
+      <w:tr>
+        <w:tc>
+          <w:tcPr>
+            <w:tcW w:w="750" w:type="dxa"/>
+            <w:shd w:val="clear" w:color="auto" w:fill="FFFFFF"/>
+            <w:noWrap/>
+            <w:tcMar>
+              <w:top w:w="0" w:type="dxa"/>
+              <w:left w:w="150" w:type="dxa"/>
+              <w:bottom w:w="0" w:type="dxa"/>
+              <w:right w:w="150" w:type="dxa"/>
+            </w:tcMar>
+            <w:hideMark/>
+          </w:tcPr>
+          <w:p>
+            <w:pPr>
+              <w:spacing w:after="0" w:line="300" w:lineRule="atLeast"/>
+              <w:rPr>
+                <w:rFonts w:ascii="Times New Roman" w:eastAsia="Times New Roman" w:hAnsi="Times New Roman" w:cs="Times New Roman"/>
+                <w:sz w:val="20"/>
+                <w:szCs w:val="20"/>
+              </w:rPr>
+            </w:pPr>
+          </w:p>
+        </w:tc>
+        <w:tc>
+          <w:tcPr>
+            <w:tcW w:w="0" w:type="auto"/>
+            <w:shd w:val="clear" w:color="auto" w:fill="FFFFFF"/>
+            <w:tcMar>
+              <w:top w:w="0" w:type="dxa"/>
+              <w:left w:w="150" w:type="dxa"/>
+              <w:bottom w:w="0" w:type="dxa"/>
+              <w:right w:w="150" w:type="dxa"/>
+            </w:tcMar>
+            <w:hideMark/>
+          </w:tcPr>
+          <w:p>
+            <w:pPr>
+              <w:spacing w:after="0" w:line="300" w:lineRule="atLeast"/>
+              <w:rPr>
+                <w:rFonts w:ascii="Consolas" w:eastAsia="Times New Roman" w:hAnsi="Consolas" w:cs="Segoe UI"/>
+                <w:color w:val="24292F"/>
+                <w:sz w:val="18"/>
+                <w:szCs w:val="18"/>
+              </w:rPr>
+            </w:pPr>
+            <w:r>
+              <w:rPr>
+                <w:rFonts w:ascii="Consolas" w:eastAsia="Times New Roman" w:hAnsi="Consolas" w:cs="Segoe UI"/>
+                <w:color w:val="24292F"/>
+                <w:sz w:val="18"/>
+                <w:szCs w:val="18"/>
+              </w:rPr>
+              <w:t xml:space="preserve">combine: </w:t>
+            </w:r>
+            <w:proofErr w:type="spellStart"/>
+            <w:r>
+              <w:rPr>
+                <w:rFonts w:ascii="Consolas" w:eastAsia="Times New Roman" w:hAnsi="Consolas" w:cs="Segoe UI"/>
+                <w:color w:val="24292F"/>
+                <w:sz w:val="18"/>
+                <w:szCs w:val="18"/>
+              </w:rPr>
+              <w:t>accented_block</w:t>
+            </w:r>
+            <w:proofErr w:type="spellEnd"/>
+          </w:p>
+        </w:tc>
+      </w:tr>
+      <w:tr>
+        <w:tc>
+          <w:tcPr>
+            <w:tcW w:w="750" w:type="dxa"/>
+            <w:shd w:val="clear" w:color="auto" w:fill="auto"/>
+            <w:noWrap/>
+            <w:tcMar>
+              <w:top w:w="0" w:type="dxa"/>
+              <w:left w:w="150" w:type="dxa"/>
+              <w:bottom w:w="0" w:type="dxa"/>
+              <w:right w:w="150" w:type="dxa"/>
+            </w:tcMar>
+            <w:hideMark/>
+          </w:tcPr>
+          <w:p>
+            <w:pPr>
+              <w:spacing w:after="0" w:line="300" w:lineRule="atLeast"/>
+              <w:rPr>
+                <w:rFonts w:ascii="Consolas" w:eastAsia="Times New Roman" w:hAnsi="Consolas" w:cs="Segoe UI"/>
+                <w:color w:val="24292F"/>
+                <w:sz w:val="18"/>
+                <w:szCs w:val="18"/>
+              </w:rPr>
+            </w:pPr>
+          </w:p>
+        </w:tc>
+        <w:tc>
+          <w:tcPr>
+            <w:tcW w:w="0" w:type="auto"/>
+            <w:shd w:val="clear" w:color="auto" w:fill="auto"/>
+            <w:tcMar>
+              <w:top w:w="0" w:type="dxa"/>
+              <w:left w:w="150" w:type="dxa"/>
+              <w:bottom w:w="0" w:type="dxa"/>
+              <w:right w:w="150" w:type="dxa"/>
+            </w:tcMar>
+            <w:hideMark/>
+          </w:tcPr>
+          <w:p>
+            <w:pPr>
+              <w:spacing w:after="0" w:line="300" w:lineRule="atLeast"/>
+              <w:rPr>
+                <w:rFonts w:ascii="Consolas" w:eastAsia="Times New Roman" w:hAnsi="Consolas" w:cs="Segoe UI"/>
+                <w:color w:val="24292F"/>
+                <w:sz w:val="18"/>
+                <w:szCs w:val="18"/>
+              </w:rPr>
+            </w:pPr>
+            <w:r>
+              <w:rPr>
+                <w:rFonts w:ascii="Consolas" w:eastAsia="Times New Roman" w:hAnsi="Consolas" w:cs="Segoe UI"/>
+                <w:color w:val="24292F"/>
+                <w:sz w:val="18"/>
+                <w:szCs w:val="18"/>
+              </w:rPr>
+              <w:t>hihat_4_with_accent</w:t>
+            </w:r>
+          </w:p>
+        </w:tc>
+      </w:tr>
+      <w:tr>
+        <w:tc>
+          <w:tcPr>
+            <w:tcW w:w="750" w:type="dxa"/>
+            <w:shd w:val="clear" w:color="auto" w:fill="FFFFFF"/>
+            <w:noWrap/>
+            <w:tcMar>
+              <w:top w:w="0" w:type="dxa"/>
+              <w:left w:w="150" w:type="dxa"/>
+              <w:bottom w:w="0" w:type="dxa"/>
+              <w:right w:w="150" w:type="dxa"/>
+            </w:tcMar>
+            <w:hideMark/>
+          </w:tcPr>
+          <w:p>
+            <w:pPr>
+              <w:spacing w:after="0" w:line="300" w:lineRule="atLeast"/>
+              <w:rPr>
+                <w:rFonts w:ascii="Consolas" w:eastAsia="Times New Roman" w:hAnsi="Consolas" w:cs="Segoe UI"/>
+                <w:color w:val="24292F"/>
+                <w:sz w:val="18"/>
+                <w:szCs w:val="18"/>
+              </w:rPr>
+            </w:pPr>
+          </w:p>
+        </w:tc>
+        <w:tc>
+          <w:tcPr>
+            <w:tcW w:w="0" w:type="auto"/>
+            <w:shd w:val="clear" w:color="auto" w:fill="FFFFFF"/>
+            <w:tcMar>
+              <w:top w:w="0" w:type="dxa"/>
+              <w:left w:w="150" w:type="dxa"/>
+              <w:bottom w:w="0" w:type="dxa"/>
+              <w:right w:w="150" w:type="dxa"/>
+            </w:tcMar>
+            <w:hideMark/>
+          </w:tcPr>
+          <w:p>
+            <w:pPr>
+              <w:spacing w:after="0" w:line="300" w:lineRule="atLeast"/>
+              <w:rPr>
+                <w:rFonts w:ascii="Consolas" w:eastAsia="Times New Roman" w:hAnsi="Consolas" w:cs="Segoe UI"/>
+                <w:color w:val="24292F"/>
+                <w:sz w:val="18"/>
+                <w:szCs w:val="18"/>
+              </w:rPr>
+            </w:pPr>
+            <w:proofErr w:type="spellStart"/>
+            <w:r>
+              <w:rPr>
+                <w:rFonts w:ascii="Consolas" w:eastAsia="Times New Roman" w:hAnsi="Consolas" w:cs="Segoe UI"/>
+                <w:color w:val="24292F"/>
+                <w:sz w:val="18"/>
+                <w:szCs w:val="18"/>
+              </w:rPr>
+              <w:t>basic_beat_half_time</w:t>
+            </w:r>
+            <w:proofErr w:type="spellEnd"/>
+          </w:p>
+        </w:tc>
+      </w:tr>
+      <w:tr>
+        <w:tc>
+          <w:tcPr>
+            <w:tcW w:w="750" w:type="dxa"/>
+            <w:shd w:val="clear" w:color="auto" w:fill="auto"/>
+            <w:noWrap/>
+            <w:tcMar>
+              <w:top w:w="0" w:type="dxa"/>
+              <w:left w:w="150" w:type="dxa"/>
+              <w:bottom w:w="0" w:type="dxa"/>
+              <w:right w:w="150" w:type="dxa"/>
+            </w:tcMar>
+            <w:hideMark/>
+          </w:tcPr>
+          <w:p>
+            <w:pPr>
+              <w:spacing w:after="0" w:line="300" w:lineRule="atLeast"/>
+              <w:rPr>
+                <w:rFonts w:ascii="Consolas" w:eastAsia="Times New Roman" w:hAnsi="Consolas" w:cs="Segoe UI"/>
+                <w:color w:val="24292F"/>
+                <w:sz w:val="18"/>
+                <w:szCs w:val="18"/>
+              </w:rPr>
+            </w:pPr>
+          </w:p>
+        </w:tc>
+        <w:tc>
+          <w:tcPr>
+            <w:tcW w:w="0" w:type="auto"/>
+            <w:shd w:val="clear" w:color="auto" w:fill="auto"/>
+            <w:tcMar>
+              <w:top w:w="0" w:type="dxa"/>
+              <w:left w:w="150" w:type="dxa"/>
+              <w:bottom w:w="0" w:type="dxa"/>
+              <w:right w:w="150" w:type="dxa"/>
+            </w:tcMar>
+            <w:hideMark/>
+          </w:tcPr>
+          <w:p>
+            <w:pPr>
+              <w:spacing w:after="0" w:line="300" w:lineRule="atLeast"/>
+              <w:rPr>
+                <w:rFonts w:ascii="Consolas" w:eastAsia="Times New Roman" w:hAnsi="Consolas" w:cs="Segoe UI"/>
+                <w:color w:val="24292F"/>
+                <w:sz w:val="18"/>
+                <w:szCs w:val="18"/>
+              </w:rPr>
+            </w:pPr>
+          </w:p>
+          <w:p>
+            <w:pPr>
+              <w:spacing w:after="0" w:line="300" w:lineRule="atLeast"/>
+              <w:jc w:val="right"/>
+              <w:rPr>
+                <w:rFonts w:ascii="Times New Roman" w:eastAsia="Times New Roman" w:hAnsi="Times New Roman" w:cs="Times New Roman"/>
+                <w:sz w:val="20"/>
+                <w:szCs w:val="20"/>
+              </w:rPr>
+            </w:pPr>
+          </w:p>
+        </w:tc>
+      </w:tr>
+      <w:tr>
+        <w:tc>
+          <w:tcPr>
+            <w:tcW w:w="750" w:type="dxa"/>
+            <w:shd w:val="clear" w:color="auto" w:fill="FFFFFF"/>
+            <w:noWrap/>
+            <w:tcMar>
+              <w:top w:w="0" w:type="dxa"/>
+              <w:left w:w="150" w:type="dxa"/>
+              <w:bottom w:w="0" w:type="dxa"/>
+              <w:right w:w="150" w:type="dxa"/>
+            </w:tcMar>
+            <w:hideMark/>
+          </w:tcPr>
+          <w:p>
+            <w:pPr>
+              <w:spacing w:after="0" w:line="300" w:lineRule="atLeast"/>
+              <w:rPr>
+                <w:rFonts w:ascii="Times New Roman" w:eastAsia="Times New Roman" w:hAnsi="Times New Roman" w:cs="Times New Roman"/>
+                <w:sz w:val="20"/>
+                <w:szCs w:val="20"/>
+              </w:rPr>
+            </w:pPr>
+          </w:p>
+        </w:tc>
+        <w:tc>
+          <w:tcPr>
+            <w:tcW w:w="0" w:type="auto"/>
+            <w:shd w:val="clear" w:color="auto" w:fill="FFFFFF"/>
+            <w:tcMar>
+              <w:top w:w="0" w:type="dxa"/>
+              <w:left w:w="150" w:type="dxa"/>
+              <w:bottom w:w="0" w:type="dxa"/>
+              <w:right w:w="150" w:type="dxa"/>
+            </w:tcMar>
+            <w:hideMark/>
+          </w:tcPr>
+          <w:p>
+            <w:pPr>
+              <w:spacing w:after="0" w:line="300" w:lineRule="atLeast"/>
+              <w:rPr>
+                <w:rFonts w:ascii="Consolas" w:eastAsia="Times New Roman" w:hAnsi="Consolas" w:cs="Segoe UI"/>
+                <w:color w:val="24292F"/>
+                <w:sz w:val="18"/>
+                <w:szCs w:val="18"/>
+              </w:rPr>
+            </w:pPr>
+            <w:r>
+              <w:rPr>
+                <w:rFonts w:ascii="Consolas" w:eastAsia="Times New Roman" w:hAnsi="Consolas" w:cs="Segoe UI"/>
+                <w:color w:val="24292F"/>
+                <w:sz w:val="18"/>
+                <w:szCs w:val="18"/>
+              </w:rPr>
+              <w:t xml:space="preserve">combine: </w:t>
+            </w:r>
+            <w:proofErr w:type="spellStart"/>
+            <w:r>
+              <w:rPr>
+                <w:rFonts w:ascii="Consolas" w:eastAsia="Times New Roman" w:hAnsi="Consolas" w:cs="Segoe UI"/>
+                <w:color w:val="24292F"/>
+                <w:sz w:val="18"/>
+                <w:szCs w:val="18"/>
+              </w:rPr>
+              <w:t>opening_block</w:t>
+            </w:r>
+            <w:proofErr w:type="spellEnd"/>
+          </w:p>
+        </w:tc>
+      </w:tr>
+      <w:tr>
+        <w:tc>
+          <w:tcPr>
+            <w:tcW w:w="750" w:type="dxa"/>
+            <w:shd w:val="clear" w:color="auto" w:fill="auto"/>
+            <w:noWrap/>
+            <w:tcMar>
+              <w:top w:w="0" w:type="dxa"/>
+              <w:left w:w="150" w:type="dxa"/>
+              <w:bottom w:w="0" w:type="dxa"/>
+              <w:right w:w="150" w:type="dxa"/>
+            </w:tcMar>
+            <w:hideMark/>
+          </w:tcPr>
+          <w:p>
+            <w:pPr>
+              <w:spacing w:after="0" w:line="300" w:lineRule="atLeast"/>
+              <w:rPr>
+                <w:rFonts w:ascii="Consolas" w:eastAsia="Times New Roman" w:hAnsi="Consolas" w:cs="Segoe UI"/>
+                <w:color w:val="24292F"/>
+                <w:sz w:val="18"/>
+                <w:szCs w:val="18"/>
+              </w:rPr>
+            </w:pPr>
+          </w:p>
+        </w:tc>
+        <w:tc>
+          <w:tcPr>
+            <w:tcW w:w="0" w:type="auto"/>
+            <w:shd w:val="clear" w:color="auto" w:fill="auto"/>
+            <w:tcMar>
+              <w:top w:w="0" w:type="dxa"/>
+              <w:left w:w="150" w:type="dxa"/>
+              <w:bottom w:w="0" w:type="dxa"/>
+              <w:right w:w="150" w:type="dxa"/>
+            </w:tcMar>
+            <w:hideMark/>
+          </w:tcPr>
+          <w:p>
+            <w:pPr>
+              <w:spacing w:after="0" w:line="300" w:lineRule="atLeast"/>
+              <w:rPr>
+                <w:rFonts w:ascii="Consolas" w:eastAsia="Times New Roman" w:hAnsi="Consolas" w:cs="Segoe UI"/>
+                <w:color w:val="24292F"/>
+                <w:sz w:val="18"/>
+                <w:szCs w:val="18"/>
+              </w:rPr>
+            </w:pPr>
+            <w:proofErr w:type="spellStart"/>
+            <w:r>
+              <w:rPr>
+                <w:rFonts w:ascii="Consolas" w:eastAsia="Times New Roman" w:hAnsi="Consolas" w:cs="Segoe UI"/>
+                <w:color w:val="24292F"/>
+                <w:sz w:val="18"/>
+                <w:szCs w:val="18"/>
+              </w:rPr>
+              <w:t>hihat_base_crash_start</w:t>
+            </w:r>
+            <w:proofErr w:type="spellEnd"/>
+          </w:p>
+        </w:tc>
+      </w:tr>
+      <w:tr>
+        <w:tc>
+          <w:tcPr>
+            <w:tcW w:w="750" w:type="dxa"/>
+            <w:shd w:val="clear" w:color="auto" w:fill="FFFFFF"/>
+            <w:noWrap/>
+            <w:tcMar>
+              <w:top w:w="0" w:type="dxa"/>
+              <w:left w:w="150" w:type="dxa"/>
+              <w:bottom w:w="0" w:type="dxa"/>
+              <w:right w:w="150" w:type="dxa"/>
+            </w:tcMar>
+            <w:hideMark/>
+          </w:tcPr>
+          <w:p>
+            <w:pPr>
+              <w:spacing w:after="0" w:line="300" w:lineRule="atLeast"/>
+              <w:rPr>
+                <w:rFonts w:ascii="Consolas" w:eastAsia="Times New Roman" w:hAnsi="Consolas" w:cs="Segoe UI"/>
+                <w:color w:val="24292F"/>
+                <w:sz w:val="18"/>
+                <w:szCs w:val="18"/>
+              </w:rPr>
+            </w:pPr>
+          </w:p>
+        </w:tc>
+        <w:tc>
+          <w:tcPr>
+            <w:tcW w:w="0" w:type="auto"/>
+            <w:shd w:val="clear" w:color="auto" w:fill="FFFFFF"/>
+            <w:tcMar>
+              <w:top w:w="0" w:type="dxa"/>
+              <w:left w:w="150" w:type="dxa"/>
+              <w:bottom w:w="0" w:type="dxa"/>
+              <w:right w:w="150" w:type="dxa"/>
+            </w:tcMar>
+            <w:hideMark/>
+          </w:tcPr>
+          <w:p>
+            <w:pPr>
+              <w:spacing w:after="0" w:line="300" w:lineRule="atLeast"/>
+              <w:rPr>
+                <w:rFonts w:ascii="Consolas" w:eastAsia="Times New Roman" w:hAnsi="Consolas" w:cs="Segoe UI"/>
+                <w:color w:val="24292F"/>
+                <w:sz w:val="18"/>
+                <w:szCs w:val="18"/>
+              </w:rPr>
+            </w:pPr>
+            <w:proofErr w:type="spellStart"/>
+            <w:r>
+              <w:rPr>
+                <w:rFonts w:ascii="Consolas" w:eastAsia="Times New Roman" w:hAnsi="Consolas" w:cs="Segoe UI"/>
+                <w:color w:val="24292F"/>
+                <w:sz w:val="18"/>
+                <w:szCs w:val="18"/>
+              </w:rPr>
+              <w:t>basic_beat_half_time</w:t>
+            </w:r>
+            <w:proofErr w:type="spellEnd"/>
+          </w:p>
+        </w:tc>
+      </w:tr>
+      <w:tr>
+        <w:tc>
+          <w:tcPr>
+            <w:tcW w:w="750" w:type="dxa"/>
+            <w:shd w:val="clear" w:color="auto" w:fill="auto"/>
+            <w:noWrap/>
+            <w:tcMar>
+              <w:top w:w="0" w:type="dxa"/>
+              <w:left w:w="150" w:type="dxa"/>
+              <w:bottom w:w="0" w:type="dxa"/>
+              <w:right w:w="150" w:type="dxa"/>
+            </w:tcMar>
+            <w:hideMark/>
+          </w:tcPr>
+          <w:p>
+            <w:pPr>
+              <w:spacing w:after="0" w:line="300" w:lineRule="atLeast"/>
+              <w:rPr>
+                <w:rFonts w:ascii="Consolas" w:eastAsia="Times New Roman" w:hAnsi="Consolas" w:cs="Segoe UI"/>
+                <w:color w:val="24292F"/>
+                <w:sz w:val="18"/>
+                <w:szCs w:val="18"/>
+              </w:rPr>
+            </w:pPr>
+          </w:p>
+        </w:tc>
+        <w:tc>
+          <w:tcPr>
+            <w:tcW w:w="0" w:type="auto"/>
+            <w:shd w:val="clear" w:color="auto" w:fill="auto"/>
+            <w:tcMar>
+              <w:top w:w="0" w:type="dxa"/>
+              <w:left w:w="150" w:type="dxa"/>
+              <w:bottom w:w="0" w:type="dxa"/>
+              <w:right w:w="150" w:type="dxa"/>
+            </w:tcMar>
+            <w:hideMark/>
+          </w:tcPr>
+          <w:p>
+            <w:pPr>
+              <w:spacing w:after="0" w:line="300" w:lineRule="atLeast"/>
+              <w:rPr>
+                <w:rFonts w:ascii="Consolas" w:eastAsia="Times New Roman" w:hAnsi="Consolas" w:cs="Segoe UI"/>
+                <w:color w:val="24292F"/>
+                <w:sz w:val="18"/>
+                <w:szCs w:val="18"/>
+              </w:rPr>
+            </w:pPr>
+          </w:p>
+          <w:p>
+            <w:pPr>
+              <w:spacing w:after="0" w:line="300" w:lineRule="atLeast"/>
+              <w:jc w:val="right"/>
+              <w:rPr>
+                <w:rFonts w:ascii="Times New Roman" w:eastAsia="Times New Roman" w:hAnsi="Times New Roman" w:cs="Times New Roman"/>
+                <w:sz w:val="20"/>
+                <w:szCs w:val="20"/>
+              </w:rPr>
+            </w:pPr>
+          </w:p>
+        </w:tc>
+      </w:tr>
+      <w:tr>
+        <w:tc>
+          <w:tcPr>
+            <w:tcW w:w="750" w:type="dxa"/>
+            <w:shd w:val="clear" w:color="auto" w:fill="FFFFFF"/>
+            <w:noWrap/>
+            <w:tcMar>
+              <w:top w:w="0" w:type="dxa"/>
+              <w:left w:w="150" w:type="dxa"/>
+              <w:bottom w:w="0" w:type="dxa"/>
+              <w:right w:w="150" w:type="dxa"/>
+            </w:tcMar>
+            <w:hideMark/>
+          </w:tcPr>
+          <w:p>
+            <w:pPr>
+              <w:spacing w:after="0" w:line="300" w:lineRule="atLeast"/>
+              <w:rPr>
+                <w:rFonts w:ascii="Times New Roman" w:eastAsia="Times New Roman" w:hAnsi="Times New Roman" w:cs="Times New Roman"/>
+                <w:sz w:val="20"/>
+                <w:szCs w:val="20"/>
+              </w:rPr>
+            </w:pPr>
+          </w:p>
+        </w:tc>
+        <w:tc>
+          <w:tcPr>
+            <w:tcW w:w="0" w:type="auto"/>
+            <w:shd w:val="clear" w:color="auto" w:fill="FFFFFF"/>
+            <w:tcMar>
+              <w:top w:w="0" w:type="dxa"/>
+              <w:left w:w="150" w:type="dxa"/>
+              <w:bottom w:w="0" w:type="dxa"/>
+              <w:right w:w="150" w:type="dxa"/>
+            </w:tcMar>
+            <w:hideMark/>
+          </w:tcPr>
+          <w:p>
+            <w:pPr>
+              <w:spacing w:after="0" w:line="300" w:lineRule="atLeast"/>
+              <w:rPr>
+                <w:rFonts w:ascii="Consolas" w:eastAsia="Times New Roman" w:hAnsi="Consolas" w:cs="Segoe UI"/>
+                <w:color w:val="24292F"/>
+                <w:sz w:val="18"/>
+                <w:szCs w:val="18"/>
+              </w:rPr>
+            </w:pPr>
+            <w:r>
+              <w:rPr>
+                <w:rFonts w:ascii="Consolas" w:eastAsia="Times New Roman" w:hAnsi="Consolas" w:cs="Segoe UI"/>
+                <w:color w:val="24292F"/>
+                <w:sz w:val="18"/>
+                <w:szCs w:val="18"/>
+              </w:rPr>
+              <w:t>sequence: beat</w:t>
+            </w:r>
+          </w:p>
+        </w:tc>
+      </w:tr>
+      <w:tr>
+        <w:tc>
+          <w:tcPr>
+            <w:tcW w:w="750" w:type="dxa"/>
+            <w:shd w:val="clear" w:color="auto" w:fill="auto"/>
+            <w:noWrap/>
+            <w:tcMar>
+              <w:top w:w="0" w:type="dxa"/>
+              <w:left w:w="150" w:type="dxa"/>
+              <w:bottom w:w="0" w:type="dxa"/>
+              <w:right w:w="150" w:type="dxa"/>
+            </w:tcMar>
+            <w:hideMark/>
+          </w:tcPr>
+          <w:p>
+            <w:pPr>
+              <w:spacing w:after="0" w:line="300" w:lineRule="atLeast"/>
+              <w:rPr>
+                <w:rFonts w:ascii="Consolas" w:eastAsia="Times New Roman" w:hAnsi="Consolas" w:cs="Segoe UI"/>
+                <w:color w:val="24292F"/>
+                <w:sz w:val="18"/>
+                <w:szCs w:val="18"/>
+              </w:rPr>
+            </w:pPr>
+          </w:p>
+        </w:tc>
+        <w:tc>
+          <w:tcPr>
+            <w:tcW w:w="0" w:type="auto"/>
+            <w:shd w:val="clear" w:color="auto" w:fill="auto"/>
+            <w:tcMar>
+              <w:top w:w="0" w:type="dxa"/>
+              <w:left w:w="150" w:type="dxa"/>
+              <w:bottom w:w="0" w:type="dxa"/>
+              <w:right w:w="150" w:type="dxa"/>
+            </w:tcMar>
+            <w:hideMark/>
+          </w:tcPr>
+          <w:p>
+            <w:pPr>
+              <w:spacing w:after="0" w:line="300" w:lineRule="atLeast"/>
+              <w:rPr>
+                <w:rFonts w:ascii="Consolas" w:eastAsia="Times New Roman" w:hAnsi="Consolas" w:cs="Segoe UI"/>
+                <w:color w:val="24292F"/>
+                <w:sz w:val="18"/>
+                <w:szCs w:val="18"/>
+              </w:rPr>
+            </w:pPr>
+            <w:proofErr w:type="spellStart"/>
+            <w:r>
+              <w:rPr>
+                <w:rFonts w:ascii="Consolas" w:eastAsia="Times New Roman" w:hAnsi="Consolas" w:cs="Segoe UI"/>
+                <w:color w:val="24292F"/>
+                <w:sz w:val="18"/>
+                <w:szCs w:val="18"/>
+              </w:rPr>
+              <w:t>opening_block</w:t>
+            </w:r>
+            <w:proofErr w:type="spellEnd"/>
+          </w:p>
+        </w:tc>
+      </w:tr>
+      <w:tr>
+        <w:tc>
+          <w:tcPr>
+            <w:tcW w:w="750" w:type="dxa"/>
+            <w:shd w:val="clear" w:color="auto" w:fill="FFFFFF"/>
+            <w:noWrap/>
+            <w:tcMar>
+              <w:top w:w="0" w:type="dxa"/>
+              <w:left w:w="150" w:type="dxa"/>
+              <w:bottom w:w="0" w:type="dxa"/>
+              <w:right w:w="150" w:type="dxa"/>
+            </w:tcMar>
+            <w:hideMark/>
+          </w:tcPr>
+          <w:p>
+            <w:pPr>
+              <w:spacing w:after="0" w:line="300" w:lineRule="atLeast"/>
+              <w:rPr>
+                <w:rFonts w:ascii="Consolas" w:eastAsia="Times New Roman" w:hAnsi="Consolas" w:cs="Segoe UI"/>
+                <w:color w:val="24292F"/>
+                <w:sz w:val="18"/>
+                <w:szCs w:val="18"/>
+              </w:rPr>
+            </w:pPr>
+          </w:p>
+        </w:tc>
+        <w:tc>
+          <w:tcPr>
+            <w:tcW w:w="0" w:type="auto"/>
+            <w:shd w:val="clear" w:color="auto" w:fill="FFFFFF"/>
+            <w:tcMar>
+              <w:top w:w="0" w:type="dxa"/>
+              <w:left w:w="150" w:type="dxa"/>
+              <w:bottom w:w="0" w:type="dxa"/>
+              <w:right w:w="150" w:type="dxa"/>
+            </w:tcMar>
+            <w:hideMark/>
+          </w:tcPr>
+          <w:p>
+            <w:pPr>
+              <w:spacing w:after="0" w:line="300" w:lineRule="atLeast"/>
+              <w:rPr>
+                <w:rFonts w:ascii="Consolas" w:eastAsia="Times New Roman" w:hAnsi="Consolas" w:cs="Segoe UI"/>
+                <w:color w:val="24292F"/>
+                <w:sz w:val="18"/>
+                <w:szCs w:val="18"/>
+              </w:rPr>
+            </w:pPr>
+            <w:proofErr w:type="spellStart"/>
+            <w:r>
+              <w:rPr>
+                <w:rFonts w:ascii="Consolas" w:eastAsia="Times New Roman" w:hAnsi="Consolas" w:cs="Segoe UI"/>
+                <w:color w:val="24292F"/>
+                <w:sz w:val="18"/>
+                <w:szCs w:val="18"/>
+              </w:rPr>
+              <w:t>regular_block</w:t>
+            </w:r>
+            <w:proofErr w:type="spellEnd"/>
+          </w:p>
+        </w:tc>
+      </w:tr>
+      <w:tr>
+        <w:tc>
+          <w:tcPr>
+            <w:tcW w:w="750" w:type="dxa"/>
+            <w:shd w:val="clear" w:color="auto" w:fill="auto"/>
+            <w:noWrap/>
+            <w:tcMar>
+              <w:top w:w="0" w:type="dxa"/>
+              <w:left w:w="150" w:type="dxa"/>
+              <w:bottom w:w="0" w:type="dxa"/>
+              <w:right w:w="150" w:type="dxa"/>
+            </w:tcMar>
+            <w:hideMark/>
+          </w:tcPr>
+          <w:p>
+            <w:pPr>
+              <w:spacing w:after="0" w:line="300" w:lineRule="atLeast"/>
+              <w:rPr>
+                <w:rFonts w:ascii="Consolas" w:eastAsia="Times New Roman" w:hAnsi="Consolas" w:cs="Segoe UI"/>
+                <w:color w:val="24292F"/>
+                <w:sz w:val="18"/>
+                <w:szCs w:val="18"/>
+              </w:rPr>
+            </w:pPr>
+          </w:p>
+        </w:tc>
+        <w:tc>
+          <w:tcPr>
+            <w:tcW w:w="0" w:type="auto"/>
+            <w:shd w:val="clear" w:color="auto" w:fill="auto"/>
+            <w:tcMar>
+              <w:top w:w="0" w:type="dxa"/>
+              <w:left w:w="150" w:type="dxa"/>
+              <w:bottom w:w="0" w:type="dxa"/>
+              <w:right w:w="150" w:type="dxa"/>
+            </w:tcMar>
+            <w:hideMark/>
+          </w:tcPr>
+          <w:p>
+            <w:pPr>
+              <w:spacing w:after="0" w:line="300" w:lineRule="atLeast"/>
+              <w:rPr>
+                <w:rFonts w:ascii="Consolas" w:eastAsia="Times New Roman" w:hAnsi="Consolas" w:cs="Segoe UI"/>
+                <w:color w:val="24292F"/>
+                <w:sz w:val="18"/>
+                <w:szCs w:val="18"/>
+              </w:rPr>
+            </w:pPr>
+            <w:proofErr w:type="spellStart"/>
+            <w:r>
+              <w:rPr>
+                <w:rFonts w:ascii="Consolas" w:eastAsia="Times New Roman" w:hAnsi="Consolas" w:cs="Segoe UI"/>
+                <w:color w:val="24292F"/>
+                <w:sz w:val="18"/>
+                <w:szCs w:val="18"/>
+              </w:rPr>
+              <w:t>accented_block</w:t>
+            </w:r>
+            <w:proofErr w:type="spellEnd"/>
+          </w:p>
+        </w:tc>
+      </w:tr>
+      <w:tr>
+        <w:tc>
+          <w:tcPr>
+            <w:tcW w:w="750" w:type="dxa"/>
+            <w:shd w:val="clear" w:color="auto" w:fill="FFFFFF"/>
+            <w:noWrap/>
+            <w:tcMar>
+              <w:top w:w="0" w:type="dxa"/>
+              <w:left w:w="150" w:type="dxa"/>
+              <w:bottom w:w="0" w:type="dxa"/>
+              <w:right w:w="150" w:type="dxa"/>
+            </w:tcMar>
+            <w:hideMark/>
+          </w:tcPr>
+          <w:p>
+            <w:pPr>
+              <w:spacing w:after="0" w:line="300" w:lineRule="atLeast"/>
+              <w:rPr>
+                <w:rFonts w:ascii="Consolas" w:eastAsia="Times New Roman" w:hAnsi="Consolas" w:cs="Segoe UI"/>
+                <w:color w:val="24292F"/>
+                <w:sz w:val="18"/>
+                <w:szCs w:val="18"/>
+              </w:rPr>
+            </w:pPr>
+          </w:p>
+        </w:tc>
+        <w:tc>
+          <w:tcPr>
+            <w:tcW w:w="0" w:type="auto"/>
+            <w:shd w:val="clear" w:color="auto" w:fill="FFFFFF"/>
+            <w:tcMar>
+              <w:top w:w="0" w:type="dxa"/>
+              <w:left w:w="150" w:type="dxa"/>
+              <w:bottom w:w="0" w:type="dxa"/>
+              <w:right w:w="150" w:type="dxa"/>
+            </w:tcMar>
+            <w:hideMark/>
+          </w:tcPr>
+          <w:p>
+            <w:pPr>
+              <w:spacing w:after="0" w:line="300" w:lineRule="atLeast"/>
+              <w:rPr>
+                <w:rFonts w:ascii="Consolas" w:eastAsia="Times New Roman" w:hAnsi="Consolas" w:cs="Segoe UI"/>
+                <w:color w:val="24292F"/>
+                <w:sz w:val="18"/>
+                <w:szCs w:val="18"/>
+              </w:rPr>
+            </w:pPr>
+            <w:proofErr w:type="spellStart"/>
+            <w:r>
+              <w:rPr>
+                <w:rFonts w:ascii="Consolas" w:eastAsia="Times New Roman" w:hAnsi="Consolas" w:cs="Segoe UI"/>
+                <w:color w:val="24292F"/>
+                <w:sz w:val="18"/>
+                <w:szCs w:val="18"/>
+              </w:rPr>
+              <w:t>regular_block</w:t>
+            </w:r>
+            <w:proofErr w:type="spellEnd"/>
+          </w:p>
+        </w:tc>
+      </w:tr>
+      <w:tr>
+        <w:tc>
+          <w:tcPr>
+            <w:tcW w:w="750" w:type="dxa"/>
+            <w:shd w:val="clear" w:color="auto" w:fill="auto"/>
+            <w:noWrap/>
+            <w:tcMar>
+              <w:top w:w="0" w:type="dxa"/>
+              <w:left w:w="150" w:type="dxa"/>
+              <w:bottom w:w="0" w:type="dxa"/>
+              <w:right w:w="150" w:type="dxa"/>
+            </w:tcMar>
+            <w:hideMark/>
+          </w:tcPr>
+          <w:p>
+            <w:pPr>
+              <w:spacing w:after="0" w:line="300" w:lineRule="atLeast"/>
+              <w:rPr>
+                <w:rFonts w:ascii="Consolas" w:eastAsia="Times New Roman" w:hAnsi="Consolas" w:cs="Segoe UI"/>
+                <w:color w:val="24292F"/>
+                <w:sz w:val="18"/>
+                <w:szCs w:val="18"/>
+              </w:rPr>
+            </w:pPr>
+          </w:p>
+        </w:tc>
+        <w:tc>
+          <w:tcPr>
+            <w:tcW w:w="0" w:type="auto"/>
+            <w:shd w:val="clear" w:color="auto" w:fill="auto"/>
+            <w:tcMar>
+              <w:top w:w="0" w:type="dxa"/>
+              <w:left w:w="150" w:type="dxa"/>
+              <w:bottom w:w="0" w:type="dxa"/>
+              <w:right w:w="150" w:type="dxa"/>
+            </w:tcMar>
+            <w:hideMark/>
+          </w:tcPr>
+          <w:p>
+            <w:pPr>
+              <w:spacing w:after="0" w:line="300" w:lineRule="atLeast"/>
+              <w:rPr>
+                <w:rFonts w:ascii="Consolas" w:eastAsia="Times New Roman" w:hAnsi="Consolas" w:cs="Segoe UI"/>
+                <w:color w:val="24292F"/>
+                <w:sz w:val="18"/>
+                <w:szCs w:val="18"/>
+              </w:rPr>
+            </w:pPr>
+          </w:p>
+          <w:p>
+            <w:pPr>
+              <w:spacing w:after="0" w:line="300" w:lineRule="atLeast"/>
+              <w:jc w:val="right"/>
+              <w:rPr>
+                <w:rFonts w:ascii="Times New Roman" w:eastAsia="Times New Roman" w:hAnsi="Times New Roman" w:cs="Times New Roman"/>
+                <w:sz w:val="20"/>
+                <w:szCs w:val="20"/>
+              </w:rPr>
+            </w:pPr>
+          </w:p>
+        </w:tc>
+      </w:tr>
+      <w:tr>
+        <w:tc>
+          <w:tcPr>
+            <w:tcW w:w="750" w:type="dxa"/>
+            <w:shd w:val="clear" w:color="auto" w:fill="FFFFFF"/>
+            <w:noWrap/>
+            <w:tcMar>
+              <w:top w:w="0" w:type="dxa"/>
+              <w:left w:w="150" w:type="dxa"/>
+              <w:bottom w:w="0" w:type="dxa"/>
+              <w:right w:w="150" w:type="dxa"/>
+            </w:tcMar>
+            <w:hideMark/>
+          </w:tcPr>
+          <w:p>
+            <w:pPr>
+              <w:spacing w:after="0" w:line="300" w:lineRule="atLeast"/>
+              <w:rPr>
+                <w:rFonts w:ascii="Times New Roman" w:eastAsia="Times New Roman" w:hAnsi="Times New Roman" w:cs="Times New Roman"/>
+                <w:sz w:val="20"/>
+                <w:szCs w:val="20"/>
+              </w:rPr>
+            </w:pPr>
+          </w:p>
+        </w:tc>
+        <w:tc>
+          <w:tcPr>
+            <w:tcW w:w="0" w:type="auto"/>
+            <w:shd w:val="clear" w:color="auto" w:fill="FFFFFF"/>
+            <w:tcMar>
+              <w:top w:w="0" w:type="dxa"/>
+              <w:left w:w="150" w:type="dxa"/>
+              <w:bottom w:w="0" w:type="dxa"/>
+              <w:right w:w="150" w:type="dxa"/>
+            </w:tcMar>
+            <w:hideMark/>
+          </w:tcPr>
+          <w:p>
+            <w:pPr>
+              <w:spacing w:after="0" w:line="300" w:lineRule="atLeast"/>
+              <w:rPr>
+                <w:rFonts w:ascii="Consolas" w:eastAsia="Times New Roman" w:hAnsi="Consolas" w:cs="Segoe UI"/>
+                <w:color w:val="24292F"/>
+                <w:sz w:val="18"/>
+                <w:szCs w:val="18"/>
+              </w:rPr>
+            </w:pPr>
+            <w:r>
+              <w:rPr>
+                <w:rFonts w:ascii="Consolas" w:eastAsia="Times New Roman" w:hAnsi="Consolas" w:cs="Segoe UI"/>
+                <w:color w:val="24292F"/>
+                <w:sz w:val="18"/>
+                <w:szCs w:val="18"/>
+              </w:rPr>
+              <w:t>sequence: song</w:t>
+            </w:r>
+          </w:p>
+        </w:tc>
+      </w:tr>
+      <w:tr>
+        <w:tc>
+          <w:tcPr>
+            <w:tcW w:w="750" w:type="dxa"/>
+            <w:shd w:val="clear" w:color="auto" w:fill="auto"/>
+            <w:noWrap/>
+            <w:tcMar>
+              <w:top w:w="0" w:type="dxa"/>
+              <w:left w:w="150" w:type="dxa"/>
+              <w:bottom w:w="0" w:type="dxa"/>
+              <w:right w:w="150" w:type="dxa"/>
+            </w:tcMar>
+            <w:hideMark/>
+          </w:tcPr>
+          <w:p>
+            <w:pPr>
+              <w:spacing w:after="0" w:line="300" w:lineRule="atLeast"/>
+              <w:rPr>
+                <w:rFonts w:ascii="Consolas" w:eastAsia="Times New Roman" w:hAnsi="Consolas" w:cs="Segoe UI"/>
+                <w:color w:val="24292F"/>
+                <w:sz w:val="18"/>
+                <w:szCs w:val="18"/>
+              </w:rPr>
+            </w:pPr>
+          </w:p>
+        </w:tc>
+        <w:tc>
+          <w:tcPr>
+            <w:tcW w:w="0" w:type="auto"/>
+            <w:shd w:val="clear" w:color="auto" w:fill="auto"/>
+            <w:tcMar>
+              <w:top w:w="0" w:type="dxa"/>
+              <w:left w:w="150" w:type="dxa"/>
+              <w:bottom w:w="0" w:type="dxa"/>
+              <w:right w:w="150" w:type="dxa"/>
+            </w:tcMar>
+            <w:hideMark/>
+          </w:tcPr>
+          <w:p>
+            <w:pPr>
+              <w:spacing w:after="0" w:line="300" w:lineRule="atLeast"/>
+              <w:rPr>
+                <w:rFonts w:ascii="Consolas" w:eastAsia="Times New Roman" w:hAnsi="Consolas" w:cs="Segoe UI"/>
+                <w:color w:val="24292F"/>
+                <w:sz w:val="18"/>
+                <w:szCs w:val="18"/>
+              </w:rPr>
+            </w:pPr>
+            <w:r>
+              <w:rPr>
+                <w:rFonts w:ascii="Consolas" w:eastAsia="Times New Roman" w:hAnsi="Consolas" w:cs="Segoe UI"/>
+                <w:color w:val="24292F"/>
+                <w:sz w:val="18"/>
+                <w:szCs w:val="18"/>
+              </w:rPr>
+              <w:t>beat</w:t>
+            </w:r>
+          </w:p>
+        </w:tc>
+      </w:tr>
+      <w:tr>
+        <w:tc>
+          <w:tcPr>
+            <w:tcW w:w="750" w:type="dxa"/>
+            <w:shd w:val="clear" w:color="auto" w:fill="FFFFFF"/>
+            <w:noWrap/>
+            <w:tcMar>
+              <w:top w:w="0" w:type="dxa"/>
+              <w:left w:w="150" w:type="dxa"/>
+              <w:bottom w:w="0" w:type="dxa"/>
+              <w:right w:w="150" w:type="dxa"/>
+            </w:tcMar>
+            <w:hideMark/>
+          </w:tcPr>
+          <w:p>
+            <w:pPr>
+              <w:spacing w:after="0" w:line="300" w:lineRule="atLeast"/>
+              <w:rPr>
+                <w:rFonts w:ascii="Consolas" w:eastAsia="Times New Roman" w:hAnsi="Consolas" w:cs="Segoe UI"/>
+                <w:color w:val="24292F"/>
+                <w:sz w:val="18"/>
+                <w:szCs w:val="18"/>
+              </w:rPr>
+            </w:pPr>
+          </w:p>
+        </w:tc>
+        <w:tc>
+          <w:tcPr>
+            <w:tcW w:w="0" w:type="auto"/>
+            <w:shd w:val="clear" w:color="auto" w:fill="FFFFFF"/>
+            <w:tcMar>
+              <w:top w:w="0" w:type="dxa"/>
+              <w:left w:w="150" w:type="dxa"/>
+              <w:bottom w:w="0" w:type="dxa"/>
+              <w:right w:w="150" w:type="dxa"/>
+            </w:tcMar>
+            <w:hideMark/>
+          </w:tcPr>
+          <w:p>
+            <w:pPr>
+              <w:spacing w:after="0" w:line="300" w:lineRule="atLeast"/>
+              <w:rPr>
+                <w:rFonts w:ascii="Consolas" w:eastAsia="Times New Roman" w:hAnsi="Consolas" w:cs="Segoe UI"/>
+                <w:color w:val="24292F"/>
+                <w:sz w:val="18"/>
+                <w:szCs w:val="18"/>
+              </w:rPr>
+            </w:pPr>
+            <w:r>
+              <w:rPr>
+                <w:rFonts w:ascii="Consolas" w:eastAsia="Times New Roman" w:hAnsi="Consolas" w:cs="Segoe UI"/>
+                <w:color w:val="24292F"/>
+                <w:sz w:val="18"/>
+                <w:szCs w:val="18"/>
+              </w:rPr>
+              <w:t>beat</w:t>
+            </w:r>
+          </w:p>
+        </w:tc>
+      </w:tr>
+      <w:tr>
+        <w:tc>
+          <w:tcPr>
+            <w:tcW w:w="750" w:type="dxa"/>
+            <w:shd w:val="clear" w:color="auto" w:fill="auto"/>
+            <w:noWrap/>
+            <w:tcMar>
+              <w:top w:w="0" w:type="dxa"/>
+              <w:left w:w="150" w:type="dxa"/>
+              <w:bottom w:w="0" w:type="dxa"/>
+              <w:right w:w="150" w:type="dxa"/>
+            </w:tcMar>
+            <w:hideMark/>
+          </w:tcPr>
+          <w:p>
+            <w:pPr>
+              <w:spacing w:after="0" w:line="300" w:lineRule="atLeast"/>
+              <w:rPr>
+                <w:rFonts w:ascii="Consolas" w:eastAsia="Times New Roman" w:hAnsi="Consolas" w:cs="Segoe UI"/>
+                <w:color w:val="24292F"/>
+                <w:sz w:val="18"/>
+                <w:szCs w:val="18"/>
+              </w:rPr>
+            </w:pPr>
+          </w:p>
+        </w:tc>
+        <w:tc>
+          <w:tcPr>
+            <w:tcW w:w="0" w:type="auto"/>
+            <w:shd w:val="clear" w:color="auto" w:fill="auto"/>
+            <w:tcMar>
+              <w:top w:w="0" w:type="dxa"/>
+              <w:left w:w="150" w:type="dxa"/>
+              <w:bottom w:w="0" w:type="dxa"/>
+              <w:right w:w="150" w:type="dxa"/>
+            </w:tcMar>
+            <w:hideMark/>
+          </w:tcPr>
+          <w:p>
+            <w:pPr>
+              <w:spacing w:after="0" w:line="300" w:lineRule="atLeast"/>
+              <w:rPr>
+                <w:rFonts w:ascii="Consolas" w:eastAsia="Times New Roman" w:hAnsi="Consolas" w:cs="Segoe UI"/>
+                <w:color w:val="24292F"/>
+                <w:sz w:val="18"/>
+                <w:szCs w:val="18"/>
+              </w:rPr>
+            </w:pPr>
+            <w:r>
+              <w:rPr>
+                <w:rFonts w:ascii="Consolas" w:eastAsia="Times New Roman" w:hAnsi="Consolas" w:cs="Segoe UI"/>
+                <w:color w:val="24292F"/>
+                <w:sz w:val="18"/>
+                <w:szCs w:val="18"/>
+              </w:rPr>
+              <w:t>beat</w:t>
+            </w:r>
+          </w:p>
+        </w:tc>
+      </w:tr>
+      <w:tr>
+        <w:tc>
+          <w:tcPr>
+            <w:tcW w:w="750" w:type="dxa"/>
+            <w:shd w:val="clear" w:color="auto" w:fill="FFFFFF"/>
+            <w:noWrap/>
+            <w:tcMar>
+              <w:top w:w="0" w:type="dxa"/>
+              <w:left w:w="150" w:type="dxa"/>
+              <w:bottom w:w="0" w:type="dxa"/>
+              <w:right w:w="150" w:type="dxa"/>
+            </w:tcMar>
+            <w:hideMark/>
+          </w:tcPr>
+          <w:p>
+            <w:pPr>
+              <w:spacing w:after="0" w:line="300" w:lineRule="atLeast"/>
+              <w:rPr>
+                <w:rFonts w:ascii="Consolas" w:eastAsia="Times New Roman" w:hAnsi="Consolas" w:cs="Segoe UI"/>
+                <w:color w:val="24292F"/>
+                <w:sz w:val="18"/>
+                <w:szCs w:val="18"/>
+              </w:rPr>
+            </w:pPr>
+          </w:p>
+        </w:tc>
+        <w:tc>
+          <w:tcPr>
+            <w:tcW w:w="0" w:type="auto"/>
+            <w:shd w:val="clear" w:color="auto" w:fill="FFFFFF"/>
+            <w:tcMar>
+              <w:top w:w="0" w:type="dxa"/>
+              <w:left w:w="150" w:type="dxa"/>
+              <w:bottom w:w="0" w:type="dxa"/>
+              <w:right w:w="150" w:type="dxa"/>
+            </w:tcMar>
+            <w:hideMark/>
+          </w:tcPr>
+          <w:p>
+            <w:pPr>
+              <w:spacing w:after="0" w:line="300" w:lineRule="atLeast"/>
+              <w:rPr>
+                <w:rFonts w:ascii="Consolas" w:eastAsia="Times New Roman" w:hAnsi="Consolas" w:cs="Segoe UI"/>
+                <w:color w:val="24292F"/>
+                <w:sz w:val="18"/>
+                <w:szCs w:val="18"/>
+              </w:rPr>
+            </w:pPr>
+            <w:r>
+              <w:rPr>
+                <w:rFonts w:ascii="Consolas" w:eastAsia="Times New Roman" w:hAnsi="Consolas" w:cs="Segoe UI"/>
+                <w:color w:val="24292F"/>
+                <w:sz w:val="18"/>
+                <w:szCs w:val="18"/>
+              </w:rPr>
+              <w:t>beat</w:t>
+            </w:r>
+          </w:p>
+        </w:tc>
+      </w:tr>
+    </w:tbl>
+    <w:p>
+      <w:pPr>
+        <w:pStyle w:val="ListParagraph"/>
+        <w:numPr>
+          <w:ilvl w:val="2"/>
+          <w:numId w:val="1"/>
+        </w:numPr>
+      </w:pPr>
+    </w:p>
+    <w:p>
+      <w:pPr>
+        <w:pStyle w:val="ListParagraph"/>
+        <w:numPr>
+          <w:ilvl w:val="1"/>
+          <w:numId w:val="1"/>
+        </w:numPr>
+      </w:pPr>
+      <w:r>
         <w:t>Advanced:</w:t>
       </w:r>
     </w:p>
@@ -215,7 +2958,15 @@
         </w:numPr>
       </w:pPr>
       <w:r>
-        <w:t>Beyond spotify metrics</w:t>
+        <w:t xml:space="preserve">Beyond </w:t>
+      </w:r>
+      <w:proofErr w:type="spellStart"/>
+      <w:r>
+        <w:t>spotify</w:t>
+      </w:r>
+      <w:proofErr w:type="spellEnd"/>
+      <w:r>
+        <w:t xml:space="preserve"> metrics</w:t>
       </w:r>
     </w:p>
     <w:p>

</xml_diff>